<commit_message>
explizite Angabe, dass es sich um eine Webapplikation handelt
</commit_message>
<xml_diff>
--- a/Pflichtenheft.docx
+++ b/Pflichtenheft.docx
@@ -1,6 +1,6 @@
 
 <file path=word/document.xml><?xml version="1.0" encoding="utf-8"?>
-<w:document xmlns:wpc="http://schemas.microsoft.com/office/word/2010/wordprocessingCanvas" xmlns:mo="http://schemas.microsoft.com/office/mac/office/2008/main" xmlns:mc="http://schemas.openxmlformats.org/markup-compatibility/2006" xmlns:mv="urn:schemas-microsoft-com:mac:vml" xmlns:o="urn:schemas-microsoft-com:office:office" xmlns:r="http://schemas.openxmlformats.org/officeDocument/2006/relationships" xmlns:m="http://schemas.openxmlformats.org/officeDocument/2006/math" xmlns:v="urn:schemas-microsoft-com:vml" xmlns:wp14="http://schemas.microsoft.com/office/word/2010/wordprocessingDrawing" xmlns:wp="http://schemas.openxmlformats.org/drawingml/2006/wordprocessingDrawing" xmlns:w10="urn:schemas-microsoft-com:office:word" xmlns:w="http://schemas.openxmlformats.org/wordprocessingml/2006/main" xmlns:w14="http://schemas.microsoft.com/office/word/2010/wordml" xmlns:wpg="http://schemas.microsoft.com/office/word/2010/wordprocessingGroup" xmlns:wpi="http://schemas.microsoft.com/office/word/2010/wordprocessingInk" xmlns:wne="http://schemas.microsoft.com/office/word/2006/wordml" xmlns:wps="http://schemas.microsoft.com/office/word/2010/wordprocessingShape" mc:Ignorable="w14 wp14">
+<w:document xmlns:ve="http://schemas.openxmlformats.org/markup-compatibility/2006" xmlns:o="urn:schemas-microsoft-com:office:office" xmlns:r="http://schemas.openxmlformats.org/officeDocument/2006/relationships" xmlns:m="http://schemas.openxmlformats.org/officeDocument/2006/math" xmlns:v="urn:schemas-microsoft-com:vml" xmlns:wp="http://schemas.openxmlformats.org/drawingml/2006/wordprocessingDrawing" xmlns:w10="urn:schemas-microsoft-com:office:word" xmlns:w="http://schemas.openxmlformats.org/wordprocessingml/2006/main" xmlns:wne="http://schemas.microsoft.com/office/word/2006/wordml">
   <w:body>
     <w:p>
       <w:pPr>
@@ -275,7 +275,13 @@
         <w:rPr>
           <w:rFonts w:ascii="Calibri" w:hAnsi="Calibri"/>
         </w:rPr>
-        <w:t>03</w:t>
+        <w:t>0</w:t>
+      </w:r>
+      <w:r>
+        <w:rPr>
+          <w:rFonts w:ascii="Calibri" w:hAnsi="Calibri"/>
+        </w:rPr>
+        <w:t>7</w:t>
       </w:r>
       <w:r>
         <w:rPr>
@@ -305,7 +311,7 @@
     </w:p>
     <w:p>
       <w:pPr>
-        <w:pStyle w:val="Heading1"/>
+        <w:pStyle w:val="berschrift1"/>
       </w:pPr>
       <w:r>
         <w:lastRenderedPageBreak/>
@@ -314,7 +320,7 @@
     </w:p>
     <w:p>
       <w:pPr>
-        <w:pStyle w:val="Heading2"/>
+        <w:pStyle w:val="berschrift2"/>
       </w:pPr>
       <w:r>
         <w:t>Musskriterien</w:t>
@@ -330,7 +336,7 @@
     </w:p>
     <w:p>
       <w:pPr>
-        <w:pStyle w:val="Heading3"/>
+        <w:pStyle w:val="berschrift3"/>
       </w:pPr>
       <w:r>
         <w:t xml:space="preserve">Funktionale </w:t>
@@ -341,7 +347,7 @@
     </w:p>
     <w:p>
       <w:pPr>
-        <w:pStyle w:val="Heading4"/>
+        <w:pStyle w:val="berschrift4"/>
       </w:pPr>
       <w:r>
         <w:t>Software für die Stimmabgabe</w:t>
@@ -349,7 +355,13 @@
     </w:p>
     <w:p>
       <w:r>
-        <w:t>Es wird eine Software zur elektronischen Stimmabgabe bereitgestellt. Diese beinhaltet die Funktionalitäten für Authentifizierungs- und Authorisier</w:t>
+        <w:t xml:space="preserve">Es wird eine </w:t>
+      </w:r>
+      <w:r>
+        <w:t xml:space="preserve">Webapplikation </w:t>
+      </w:r>
+      <w:r>
+        <w:t>zur elektronischen Stimmabgabe bereitgestellt. Diese beinhaltet die Funktionalitäten für Authentifizierungs- und Authorisier</w:t>
       </w:r>
       <w:r>
         <w:t>ungsverfahren eines Wählers im Wahllokal. Die Software stellt außerdem sicher, dass jeder Wähler genau zwei Stimmen hat und zwar genau eine Erststimme und genau eine Zweitstimme.</w:t>
@@ -362,7 +374,7 @@
     </w:p>
     <w:p>
       <w:pPr>
-        <w:pStyle w:val="Heading4"/>
+        <w:pStyle w:val="berschrift4"/>
       </w:pPr>
       <w:r>
         <w:t>Schnit</w:t>
@@ -390,7 +402,7 @@
     </w:p>
     <w:p>
       <w:pPr>
-        <w:pStyle w:val="Heading4"/>
+        <w:pStyle w:val="berschrift4"/>
       </w:pPr>
       <w:r>
         <w:t>Persistente Speicherung von Bestimmten Daten</w:t>
@@ -403,7 +415,7 @@
     </w:p>
     <w:p>
       <w:pPr>
-        <w:pStyle w:val="ListParagraph"/>
+        <w:pStyle w:val="Listenabsatz"/>
         <w:numPr>
           <w:ilvl w:val="0"/>
           <w:numId w:val="1"/>
@@ -415,7 +427,7 @@
     </w:p>
     <w:p>
       <w:pPr>
-        <w:pStyle w:val="ListParagraph"/>
+        <w:pStyle w:val="Listenabsatz"/>
         <w:numPr>
           <w:ilvl w:val="0"/>
           <w:numId w:val="1"/>
@@ -427,7 +439,7 @@
     </w:p>
     <w:p>
       <w:pPr>
-        <w:pStyle w:val="ListParagraph"/>
+        <w:pStyle w:val="Listenabsatz"/>
         <w:numPr>
           <w:ilvl w:val="0"/>
           <w:numId w:val="1"/>
@@ -439,7 +451,7 @@
     </w:p>
     <w:p>
       <w:pPr>
-        <w:pStyle w:val="ListParagraph"/>
+        <w:pStyle w:val="Listenabsatz"/>
         <w:numPr>
           <w:ilvl w:val="0"/>
           <w:numId w:val="1"/>
@@ -451,7 +463,7 @@
     </w:p>
     <w:p>
       <w:pPr>
-        <w:pStyle w:val="ListParagraph"/>
+        <w:pStyle w:val="Listenabsatz"/>
         <w:numPr>
           <w:ilvl w:val="0"/>
           <w:numId w:val="1"/>
@@ -463,7 +475,7 @@
     </w:p>
     <w:p>
       <w:pPr>
-        <w:pStyle w:val="ListParagraph"/>
+        <w:pStyle w:val="Listenabsatz"/>
         <w:numPr>
           <w:ilvl w:val="0"/>
           <w:numId w:val="1"/>
@@ -478,19 +490,20 @@
     </w:p>
     <w:p>
       <w:pPr>
-        <w:pStyle w:val="ListParagraph"/>
+        <w:pStyle w:val="Listenabsatz"/>
         <w:numPr>
           <w:ilvl w:val="0"/>
           <w:numId w:val="1"/>
         </w:numPr>
       </w:pPr>
       <w:r>
+        <w:lastRenderedPageBreak/>
         <w:t>Die Anzahl der Wahlberechtigten und (nach der Wahl) tatsächlich abgegebenen Stimmen in jedem Wahlbezirk</w:t>
       </w:r>
     </w:p>
     <w:p>
       <w:pPr>
-        <w:pStyle w:val="Heading4"/>
+        <w:pStyle w:val="berschrift4"/>
       </w:pPr>
       <w:r>
         <w:t>Abruf und Aufbereitung der Daten</w:t>
@@ -524,7 +537,7 @@
     </w:p>
     <w:p>
       <w:pPr>
-        <w:pStyle w:val="ListParagraph"/>
+        <w:pStyle w:val="Listenabsatz"/>
         <w:numPr>
           <w:ilvl w:val="0"/>
           <w:numId w:val="2"/>
@@ -542,7 +555,7 @@
     </w:p>
     <w:p>
       <w:pPr>
-        <w:pStyle w:val="ListParagraph"/>
+        <w:pStyle w:val="Listenabsatz"/>
         <w:numPr>
           <w:ilvl w:val="0"/>
           <w:numId w:val="2"/>
@@ -569,7 +582,7 @@
     </w:p>
     <w:p>
       <w:pPr>
-        <w:pStyle w:val="ListParagraph"/>
+        <w:pStyle w:val="Listenabsatz"/>
         <w:numPr>
           <w:ilvl w:val="0"/>
           <w:numId w:val="2"/>
@@ -584,7 +597,7 @@
     </w:p>
     <w:p>
       <w:pPr>
-        <w:pStyle w:val="ListParagraph"/>
+        <w:pStyle w:val="Listenabsatz"/>
         <w:numPr>
           <w:ilvl w:val="0"/>
           <w:numId w:val="2"/>
@@ -596,7 +609,7 @@
     </w:p>
     <w:p>
       <w:pPr>
-        <w:pStyle w:val="ListParagraph"/>
+        <w:pStyle w:val="Listenabsatz"/>
         <w:numPr>
           <w:ilvl w:val="0"/>
           <w:numId w:val="2"/>
@@ -608,7 +621,7 @@
     </w:p>
     <w:p>
       <w:pPr>
-        <w:pStyle w:val="ListParagraph"/>
+        <w:pStyle w:val="Listenabsatz"/>
         <w:numPr>
           <w:ilvl w:val="0"/>
           <w:numId w:val="2"/>
@@ -620,7 +633,7 @@
     </w:p>
     <w:p>
       <w:pPr>
-        <w:pStyle w:val="Heading3"/>
+        <w:pStyle w:val="berschrift3"/>
       </w:pPr>
       <w:r>
         <w:t xml:space="preserve">Nicht Funktionale </w:t>
@@ -631,7 +644,7 @@
     </w:p>
     <w:p>
       <w:pPr>
-        <w:pStyle w:val="Heading4"/>
+        <w:pStyle w:val="berschrift4"/>
       </w:pPr>
       <w:r>
         <w:t>Skalierbarkeit des elektronischen Wahlsystems</w:t>
@@ -644,7 +657,7 @@
     </w:p>
     <w:p>
       <w:pPr>
-        <w:pStyle w:val="Heading4"/>
+        <w:pStyle w:val="berschrift4"/>
       </w:pPr>
       <w:r>
         <w:t>Mehrfachzugriffsverwaltung</w:t>
@@ -660,7 +673,7 @@
     </w:p>
     <w:p>
       <w:pPr>
-        <w:pStyle w:val="Heading4"/>
+        <w:pStyle w:val="berschrift4"/>
       </w:pPr>
       <w:r>
         <w:t>Datenschutz</w:t>
@@ -708,7 +721,7 @@
     </w:p>
     <w:p>
       <w:pPr>
-        <w:pStyle w:val="Heading4"/>
+        <w:pStyle w:val="berschrift4"/>
       </w:pPr>
       <w:r>
         <w:t>Datensicherheit</w:t>
@@ -730,7 +743,7 @@
     </w:p>
     <w:p>
       <w:pPr>
-        <w:pStyle w:val="Heading4"/>
+        <w:pStyle w:val="berschrift4"/>
       </w:pPr>
       <w:r>
         <w:t>Benutzerfreundlichkeit</w:t>
@@ -738,12 +751,16 @@
     </w:p>
     <w:p>
       <w:r>
-        <w:t>Sowohl die elektronische Stimmabgabe, als auch das Abrufen der Wahlergebnisse wird durch eine benutzerfreundliche, grafische Oberfläche bedienbar gemacht. Es wird besonders darauf geachtet, dass die Stimmabgabe nicht missverständlich gestaltet ist um hierauf bezogene Klagen oder Einsprüche gegen das Wahlergebnis zu verhindern.</w:t>
-      </w:r>
-    </w:p>
-    <w:p>
-      <w:pPr>
-        <w:pStyle w:val="Heading4"/>
+        <w:t xml:space="preserve">Sowohl die elektronische Stimmabgabe, als auch das Abrufen der Wahlergebnisse wird durch eine benutzerfreundliche, grafische Oberfläche bedienbar gemacht. Es wird besonders darauf geachtet, dass die Stimmabgabe </w:t>
+      </w:r>
+      <w:r>
+        <w:lastRenderedPageBreak/>
+        <w:t>nicht missverständlich gestaltet ist um hierauf bezogene Klagen oder Einsprüche gegen das Wahlergebnis zu verhindern.</w:t>
+      </w:r>
+    </w:p>
+    <w:p>
+      <w:pPr>
+        <w:pStyle w:val="berschrift4"/>
       </w:pPr>
       <w:r>
         <w:t>Zeitliche Zugriffsbeschränkung</w:t>
@@ -789,7 +806,7 @@
     </w:p>
     <w:p>
       <w:pPr>
-        <w:pStyle w:val="Heading4"/>
+        <w:pStyle w:val="berschrift4"/>
       </w:pPr>
       <w:r>
         <w:t>Technischer Support</w:t>
@@ -802,7 +819,7 @@
     </w:p>
     <w:p>
       <w:pPr>
-        <w:pStyle w:val="Heading2"/>
+        <w:pStyle w:val="berschrift2"/>
       </w:pPr>
       <w:r>
         <w:t>Sollkriterien</w:t>
@@ -833,7 +850,7 @@
     </w:p>
     <w:p>
       <w:pPr>
-        <w:pStyle w:val="Heading3"/>
+        <w:pStyle w:val="berschrift3"/>
       </w:pPr>
       <w:r>
         <w:t>Funktionale Anforderungen</w:t>
@@ -841,7 +858,7 @@
     </w:p>
     <w:p>
       <w:pPr>
-        <w:pStyle w:val="Heading4"/>
+        <w:pStyle w:val="berschrift4"/>
       </w:pPr>
       <w:r>
         <w:t>Bestätigungsfunktion bei elektronischer Stimmabgabe</w:t>
@@ -854,7 +871,7 @@
     </w:p>
     <w:p>
       <w:pPr>
-        <w:pStyle w:val="Heading4"/>
+        <w:pStyle w:val="berschrift4"/>
       </w:pPr>
       <w:r>
         <w:t>Simulation von Wahlen</w:t>
@@ -884,7 +901,7 @@
     </w:p>
     <w:p>
       <w:pPr>
-        <w:pStyle w:val="Heading4"/>
+        <w:pStyle w:val="berschrift4"/>
       </w:pPr>
       <w:r>
         <w:t>Dezentrale Datenbank</w:t>
@@ -897,9 +914,10 @@
     </w:p>
     <w:p>
       <w:pPr>
-        <w:pStyle w:val="Heading4"/>
-      </w:pPr>
-      <w:r>
+        <w:pStyle w:val="berschrift4"/>
+      </w:pPr>
+      <w:r>
+        <w:lastRenderedPageBreak/>
         <w:t>Abruf weiterer Wahlanalysen</w:t>
       </w:r>
     </w:p>
@@ -910,7 +928,7 @@
     </w:p>
     <w:p>
       <w:pPr>
-        <w:pStyle w:val="Heading3"/>
+        <w:pStyle w:val="berschrift3"/>
       </w:pPr>
       <w:r>
         <w:t>Nicht Funktionale Anforderungen</w:t>
@@ -918,7 +936,7 @@
     </w:p>
     <w:p>
       <w:pPr>
-        <w:pStyle w:val="Heading4"/>
+        <w:pStyle w:val="berschrift4"/>
       </w:pPr>
       <w:r>
         <w:t>Erweiterbarkeit</w:t>
@@ -931,7 +949,7 @@
     </w:p>
     <w:p>
       <w:pPr>
-        <w:pStyle w:val="Heading2"/>
+        <w:pStyle w:val="berschrift2"/>
       </w:pPr>
       <w:r>
         <w:t>Kann-Kriterien</w:t>
@@ -944,7 +962,7 @@
     </w:p>
     <w:p>
       <w:pPr>
-        <w:pStyle w:val="Heading3"/>
+        <w:pStyle w:val="berschrift3"/>
       </w:pPr>
       <w:r>
         <w:t xml:space="preserve">Funktionale </w:t>
@@ -955,7 +973,7 @@
     </w:p>
     <w:p>
       <w:pPr>
-        <w:pStyle w:val="Heading4"/>
+        <w:pStyle w:val="berschrift4"/>
       </w:pPr>
       <w:r>
         <w:t>Abruf weiterer Wahlanalysen</w:t>
@@ -1018,7 +1036,7 @@
     </w:p>
     <w:p>
       <w:pPr>
-        <w:pStyle w:val="Heading3"/>
+        <w:pStyle w:val="berschrift3"/>
       </w:pPr>
       <w:r>
         <w:t xml:space="preserve">Nicht Funktionale </w:t>
@@ -1029,7 +1047,7 @@
     </w:p>
     <w:p>
       <w:pPr>
-        <w:pStyle w:val="Heading4"/>
+        <w:pStyle w:val="berschrift4"/>
       </w:pPr>
       <w:r>
         <w:t>Technischer Support</w:t>
@@ -1045,7 +1063,7 @@
     </w:p>
     <w:p>
       <w:pPr>
-        <w:pStyle w:val="Heading4"/>
+        <w:pStyle w:val="berschrift4"/>
       </w:pPr>
       <w:r>
         <w:t>Schulungen</w:t>
@@ -1058,7 +1076,7 @@
     </w:p>
     <w:p>
       <w:pPr>
-        <w:pStyle w:val="Heading2"/>
+        <w:pStyle w:val="berschrift2"/>
       </w:pPr>
       <w:r>
         <w:t>Ausgeschlossene Funktionalitäten und Eigenschaften</w:t>
@@ -1074,7 +1092,7 @@
     </w:p>
     <w:p>
       <w:pPr>
-        <w:pStyle w:val="Heading3"/>
+        <w:pStyle w:val="berschrift3"/>
       </w:pPr>
       <w:r>
         <w:t>Einschränkungen der Software für Stimmabgaben</w:t>
@@ -1087,7 +1105,7 @@
     </w:p>
     <w:p>
       <w:pPr>
-        <w:pStyle w:val="ListParagraph"/>
+        <w:pStyle w:val="Listenabsatz"/>
         <w:numPr>
           <w:ilvl w:val="0"/>
           <w:numId w:val="3"/>
@@ -1099,7 +1117,7 @@
     </w:p>
     <w:p>
       <w:pPr>
-        <w:pStyle w:val="ListParagraph"/>
+        <w:pStyle w:val="Listenabsatz"/>
         <w:numPr>
           <w:ilvl w:val="0"/>
           <w:numId w:val="3"/>
@@ -1114,7 +1132,7 @@
     </w:p>
     <w:p>
       <w:pPr>
-        <w:pStyle w:val="ListParagraph"/>
+        <w:pStyle w:val="Listenabsatz"/>
         <w:numPr>
           <w:ilvl w:val="0"/>
           <w:numId w:val="3"/>
@@ -1126,7 +1144,7 @@
     </w:p>
     <w:p>
       <w:pPr>
-        <w:pStyle w:val="ListParagraph"/>
+        <w:pStyle w:val="Listenabsatz"/>
         <w:numPr>
           <w:ilvl w:val="0"/>
           <w:numId w:val="3"/>
@@ -1138,13 +1156,14 @@
     </w:p>
     <w:p>
       <w:pPr>
-        <w:pStyle w:val="ListParagraph"/>
+        <w:pStyle w:val="Listenabsatz"/>
         <w:numPr>
           <w:ilvl w:val="0"/>
           <w:numId w:val="3"/>
         </w:numPr>
       </w:pPr>
       <w:r>
+        <w:lastRenderedPageBreak/>
         <w:t>von zu Hause aus zu wählen</w:t>
       </w:r>
     </w:p>
@@ -1155,7 +1174,7 @@
     </w:p>
     <w:p>
       <w:pPr>
-        <w:pStyle w:val="Heading3"/>
+        <w:pStyle w:val="berschrift3"/>
       </w:pPr>
       <w:r>
         <w:t xml:space="preserve">Einschränkungen </w:t>
@@ -1183,7 +1202,7 @@
     </w:p>
     <w:p>
       <w:pPr>
-        <w:pStyle w:val="Heading3"/>
+        <w:pStyle w:val="berschrift3"/>
       </w:pPr>
       <w:r>
         <w:t>Landeseinschränkung</w:t>
@@ -1196,7 +1215,7 @@
     </w:p>
     <w:p>
       <w:pPr>
-        <w:pStyle w:val="Heading3"/>
+        <w:pStyle w:val="berschrift3"/>
       </w:pPr>
       <w:r>
         <w:t>Gesetzliche Klausel</w:t>
@@ -1209,7 +1228,7 @@
     </w:p>
     <w:p>
       <w:pPr>
-        <w:pStyle w:val="Heading3"/>
+        <w:pStyle w:val="berschrift3"/>
       </w:pPr>
       <w:r>
         <w:t>Genereller Ausschluss</w:t>
@@ -1242,10 +1261,11 @@
     </w:p>
     <w:p>
       <w:pPr>
-        <w:pStyle w:val="Heading2"/>
+        <w:pStyle w:val="berschrift2"/>
       </w:pPr>
       <w:bookmarkStart w:id="0" w:name="_Ref213578037"/>
       <w:r>
+        <w:lastRenderedPageBreak/>
         <w:t>Anwendungsfälle</w:t>
       </w:r>
       <w:r>
@@ -1266,7 +1286,7 @@
     </w:p>
     <w:p>
       <w:pPr>
-        <w:pStyle w:val="ListParagraph"/>
+        <w:pStyle w:val="Listenabsatz"/>
         <w:numPr>
           <w:ilvl w:val="0"/>
           <w:numId w:val="5"/>
@@ -1278,7 +1298,7 @@
     </w:p>
     <w:p>
       <w:pPr>
-        <w:pStyle w:val="ListParagraph"/>
+        <w:pStyle w:val="Listenabsatz"/>
         <w:numPr>
           <w:ilvl w:val="0"/>
           <w:numId w:val="5"/>
@@ -1290,7 +1310,7 @@
     </w:p>
     <w:p>
       <w:pPr>
-        <w:pStyle w:val="ListParagraph"/>
+        <w:pStyle w:val="Listenabsatz"/>
         <w:numPr>
           <w:ilvl w:val="0"/>
           <w:numId w:val="5"/>
@@ -1302,7 +1322,7 @@
     </w:p>
     <w:p>
       <w:pPr>
-        <w:pStyle w:val="ListParagraph"/>
+        <w:pStyle w:val="Listenabsatz"/>
         <w:numPr>
           <w:ilvl w:val="0"/>
           <w:numId w:val="5"/>
@@ -1319,10 +1339,10 @@
       <w:r>
         <w:rPr>
           <w:noProof/>
-          <w:lang w:val="en-US"/>
+          <w:lang w:eastAsia="de-DE"/>
         </w:rPr>
         <w:drawing>
-          <wp:inline distT="0" distB="0" distL="0" distR="0" wp14:anchorId="64835A5A" wp14:editId="5BBEE788">
+          <wp:inline distT="0" distB="0" distL="0" distR="0">
             <wp:extent cx="5270332" cy="3081266"/>
             <wp:effectExtent l="0" t="0" r="0" b="0"/>
             <wp:docPr id="1" name="Picture 1"/>
@@ -1339,10 +1359,10 @@
                     </pic:cNvPicPr>
                   </pic:nvPicPr>
                   <pic:blipFill>
-                    <a:blip r:embed="rId6">
+                    <a:blip r:embed="rId5">
                       <a:extLst>
                         <a:ext uri="{28A0092B-C50C-407E-A947-70E740481C1C}">
-                          <a14:useLocalDpi xmlns:a14="http://schemas.microsoft.com/office/drawing/2010/main" val="0"/>
+                          <a14:useLocalDpi xmlns:a14="http://schemas.microsoft.com/office/drawing/2010/main" xmlns:wps="http://schemas.microsoft.com/office/word/2010/wordprocessingShape" xmlns:wpi="http://schemas.microsoft.com/office/word/2010/wordprocessingInk" xmlns:wpg="http://schemas.microsoft.com/office/word/2010/wordprocessingGroup" xmlns:w14="http://schemas.microsoft.com/office/word/2010/wordml" xmlns:w="http://schemas.openxmlformats.org/wordprocessingml/2006/main" xmlns:w10="urn:schemas-microsoft-com:office:word" xmlns:wp14="http://schemas.microsoft.com/office/word/2010/wordprocessingDrawing" xmlns:v="urn:schemas-microsoft-com:vml" xmlns:o="urn:schemas-microsoft-com:office:office" xmlns:mv="urn:schemas-microsoft-com:mac:vml" xmlns:mc="http://schemas.openxmlformats.org/markup-compatibility/2006" xmlns:mo="http://schemas.microsoft.com/office/mac/office/2008/main" xmlns:wpc="http://schemas.microsoft.com/office/word/2010/wordprocessingCanvas" xmlns="" val="0"/>
                         </a:ext>
                       </a:extLst>
                     </a:blip>
@@ -1373,7 +1393,7 @@
     </w:p>
     <w:p>
       <w:pPr>
-        <w:pStyle w:val="Caption"/>
+        <w:pStyle w:val="Beschriftung"/>
       </w:pPr>
       <w:bookmarkStart w:id="1" w:name="_Ref213576432"/>
       <w:r>
@@ -1410,7 +1430,7 @@
     </w:p>
     <w:p>
       <w:pPr>
-        <w:pStyle w:val="Heading3"/>
+        <w:pStyle w:val="berschrift3"/>
       </w:pPr>
       <w:r>
         <w:t>Wahlberechtigte</w:t>
@@ -1465,7 +1485,7 @@
     </w:p>
     <w:p>
       <w:pPr>
-        <w:pStyle w:val="Heading3"/>
+        <w:pStyle w:val="berschrift3"/>
       </w:pPr>
       <w:r>
         <w:t>Einwohner</w:t>
@@ -1484,7 +1504,7 @@
     </w:p>
     <w:p>
       <w:pPr>
-        <w:pStyle w:val="Heading3"/>
+        <w:pStyle w:val="berschrift3"/>
       </w:pPr>
       <w:r>
         <w:t>Akkreditierte Institutionen</w:t>
@@ -1512,7 +1532,7 @@
     </w:p>
     <w:p>
       <w:pPr>
-        <w:pStyle w:val="Heading3"/>
+        <w:pStyle w:val="berschrift3"/>
       </w:pPr>
       <w:r>
         <w:t>Bundeswahlleiter</w:t>
@@ -1543,9 +1563,10 @@
     </w:p>
     <w:p>
       <w:pPr>
-        <w:pStyle w:val="Heading1"/>
-      </w:pPr>
-      <w:r>
+        <w:pStyle w:val="berschrift1"/>
+      </w:pPr>
+      <w:r>
+        <w:lastRenderedPageBreak/>
         <w:t>Technische Umsetzung</w:t>
       </w:r>
     </w:p>
@@ -1556,7 +1577,7 @@
     </w:p>
     <w:p>
       <w:pPr>
-        <w:pStyle w:val="Heading2"/>
+        <w:pStyle w:val="berschrift2"/>
       </w:pPr>
       <w:r>
         <w:t>Backend</w:t>
@@ -1569,7 +1590,7 @@
     </w:p>
     <w:p>
       <w:pPr>
-        <w:pStyle w:val="Heading3"/>
+        <w:pStyle w:val="berschrift3"/>
       </w:pPr>
       <w:r>
         <w:t>VotingController</w:t>
@@ -1597,7 +1618,7 @@
     </w:p>
     <w:p>
       <w:pPr>
-        <w:pStyle w:val="Heading3"/>
+        <w:pStyle w:val="berschrift3"/>
       </w:pPr>
       <w:r>
         <w:t>AnalysisController</w:t>
@@ -1625,7 +1646,7 @@
     </w:p>
     <w:p>
       <w:pPr>
-        <w:pStyle w:val="Heading3"/>
+        <w:pStyle w:val="berschrift3"/>
       </w:pPr>
       <w:r>
         <w:t>SimulationController</w:t>
@@ -1647,7 +1668,7 @@
     </w:p>
     <w:p>
       <w:pPr>
-        <w:pStyle w:val="Heading3"/>
+        <w:pStyle w:val="berschrift3"/>
       </w:pPr>
       <w:r>
         <w:t>Komponenten zur Verarbeitung/Aufbereitung von Daten:</w:t>
@@ -1655,7 +1676,7 @@
     </w:p>
     <w:p>
       <w:pPr>
-        <w:pStyle w:val="Heading4"/>
+        <w:pStyle w:val="berschrift4"/>
       </w:pPr>
       <w:r>
         <w:t>AnalysisService</w:t>
@@ -1671,7 +1692,7 @@
     </w:p>
     <w:p>
       <w:pPr>
-        <w:pStyle w:val="Heading4"/>
+        <w:pStyle w:val="berschrift4"/>
       </w:pPr>
       <w:r>
         <w:t>SimulationService</w:t>
@@ -1693,7 +1714,7 @@
     </w:p>
     <w:p>
       <w:pPr>
-        <w:pStyle w:val="Heading4"/>
+        <w:pStyle w:val="berschrift4"/>
       </w:pPr>
       <w:r>
         <w:t>VotingBulkImporterService</w:t>
@@ -1715,7 +1736,7 @@
     </w:p>
     <w:p>
       <w:pPr>
-        <w:pStyle w:val="Heading3"/>
+        <w:pStyle w:val="berschrift3"/>
       </w:pPr>
       <w:r>
         <w:t>Model/Domain Klassen zur Abbildung der Speicherstrukturen:</w:t>
@@ -1772,10 +1793,11 @@
       <w:r>
         <w:rPr>
           <w:noProof/>
-          <w:lang w:val="en-US"/>
+          <w:lang w:eastAsia="de-DE"/>
         </w:rPr>
+        <w:lastRenderedPageBreak/>
         <w:drawing>
-          <wp:inline distT="0" distB="0" distL="0" distR="0" wp14:anchorId="79E6B7C7" wp14:editId="048EE6D9">
+          <wp:inline distT="0" distB="0" distL="0" distR="0">
             <wp:extent cx="5531672" cy="3200400"/>
             <wp:effectExtent l="0" t="0" r="5715" b="0"/>
             <wp:docPr id="2" name="Picture 2"/>
@@ -1792,10 +1814,10 @@
                     </pic:cNvPicPr>
                   </pic:nvPicPr>
                   <pic:blipFill>
-                    <a:blip r:embed="rId7">
+                    <a:blip r:embed="rId6">
                       <a:extLst>
                         <a:ext uri="{28A0092B-C50C-407E-A947-70E740481C1C}">
-                          <a14:useLocalDpi xmlns:a14="http://schemas.microsoft.com/office/drawing/2010/main" val="0"/>
+                          <a14:useLocalDpi xmlns:a14="http://schemas.microsoft.com/office/drawing/2010/main" xmlns:wps="http://schemas.microsoft.com/office/word/2010/wordprocessingShape" xmlns:wpi="http://schemas.microsoft.com/office/word/2010/wordprocessingInk" xmlns:wpg="http://schemas.microsoft.com/office/word/2010/wordprocessingGroup" xmlns:w14="http://schemas.microsoft.com/office/word/2010/wordml" xmlns:w="http://schemas.openxmlformats.org/wordprocessingml/2006/main" xmlns:w10="urn:schemas-microsoft-com:office:word" xmlns:wp14="http://schemas.microsoft.com/office/word/2010/wordprocessingDrawing" xmlns:v="urn:schemas-microsoft-com:vml" xmlns:o="urn:schemas-microsoft-com:office:office" xmlns:mv="urn:schemas-microsoft-com:mac:vml" xmlns:mc="http://schemas.openxmlformats.org/markup-compatibility/2006" xmlns:mo="http://schemas.microsoft.com/office/mac/office/2008/main" xmlns:wpc="http://schemas.microsoft.com/office/word/2010/wordprocessingCanvas" xmlns="" val="0"/>
                         </a:ext>
                       </a:extLst>
                     </a:blip>
@@ -1826,7 +1848,7 @@
     </w:p>
     <w:p>
       <w:pPr>
-        <w:pStyle w:val="Caption"/>
+        <w:pStyle w:val="Beschriftung"/>
       </w:pPr>
       <w:bookmarkStart w:id="2" w:name="_Ref213578172"/>
       <w:r>
@@ -1857,7 +1879,7 @@
     </w:p>
     <w:p>
       <w:pPr>
-        <w:pStyle w:val="Heading3"/>
+        <w:pStyle w:val="berschrift3"/>
       </w:pPr>
       <w:r>
         <w:t>Komponenten fü</w:t>
@@ -1874,7 +1896,7 @@
     </w:p>
     <w:p>
       <w:pPr>
-        <w:pStyle w:val="Heading4"/>
+        <w:pStyle w:val="berschrift4"/>
       </w:pPr>
       <w:r>
         <w:t>VotingDAO</w:t>
@@ -1893,7 +1915,7 @@
     </w:p>
     <w:p>
       <w:pPr>
-        <w:pStyle w:val="Heading4"/>
+        <w:pStyle w:val="berschrift4"/>
       </w:pPr>
       <w:r>
         <w:t>AnalysisDAO</w:t>
@@ -1912,7 +1934,7 @@
     </w:p>
     <w:p>
       <w:pPr>
-        <w:pStyle w:val="Heading2"/>
+        <w:pStyle w:val="berschrift2"/>
       </w:pPr>
       <w:r>
         <w:t>Frontend</w:t>
@@ -1920,7 +1942,7 @@
     </w:p>
     <w:p>
       <w:pPr>
-        <w:pStyle w:val="Heading3"/>
+        <w:pStyle w:val="berschrift3"/>
       </w:pPr>
       <w:r>
         <w:t>VotingHomeView</w:t>
@@ -1934,7 +1956,13 @@
         <w:t>S</w:t>
       </w:r>
       <w:r>
-        <w:t>tartanzeige für die Wahlmaschine.</w:t>
+        <w:t>tartanzeige</w:t>
+      </w:r>
+      <w:r>
+        <w:t xml:space="preserve"> für den Wähler</w:t>
+      </w:r>
+      <w:r>
+        <w:t>.</w:t>
       </w:r>
       <w:r>
         <w:t xml:space="preserve"> </w:t>
@@ -1942,7 +1970,7 @@
     </w:p>
     <w:p>
       <w:pPr>
-        <w:pStyle w:val="Heading3"/>
+        <w:pStyle w:val="berschrift3"/>
       </w:pPr>
       <w:r>
         <w:t>VotingView</w:t>
@@ -1961,7 +1989,7 @@
     </w:p>
     <w:p>
       <w:pPr>
-        <w:pStyle w:val="Heading3"/>
+        <w:pStyle w:val="berschrift3"/>
       </w:pPr>
       <w:r>
         <w:t>VotingConfirmationView</w:t>
@@ -1980,7 +2008,7 @@
     </w:p>
     <w:p>
       <w:pPr>
-        <w:pStyle w:val="Heading3"/>
+        <w:pStyle w:val="berschrift3"/>
       </w:pPr>
       <w:r>
         <w:t>VotingBulkImporterView</w:t>
@@ -2005,7 +2033,7 @@
     </w:p>
     <w:p>
       <w:pPr>
-        <w:pStyle w:val="Heading3"/>
+        <w:pStyle w:val="berschrift3"/>
       </w:pPr>
       <w:r>
         <w:t>VotingUpdateView</w:t>
@@ -2030,7 +2058,7 @@
     </w:p>
     <w:p>
       <w:pPr>
-        <w:pStyle w:val="Heading3"/>
+        <w:pStyle w:val="berschrift3"/>
       </w:pPr>
       <w:r>
         <w:t>AnalysisView</w:t>
@@ -2049,9 +2077,10 @@
     </w:p>
     <w:p>
       <w:pPr>
-        <w:pStyle w:val="Heading3"/>
-      </w:pPr>
-      <w:r>
+        <w:pStyle w:val="berschrift3"/>
+      </w:pPr>
+      <w:r>
+        <w:lastRenderedPageBreak/>
         <w:t>ExtendedAnalysisView</w:t>
       </w:r>
     </w:p>
@@ -2068,7 +2097,7 @@
     </w:p>
     <w:p>
       <w:pPr>
-        <w:pStyle w:val="Heading3"/>
+        <w:pStyle w:val="berschrift3"/>
       </w:pPr>
       <w:r>
         <w:t>SimulationControlView</w:t>
@@ -2093,7 +2122,7 @@
     </w:p>
     <w:p>
       <w:pPr>
-        <w:pStyle w:val="Heading2"/>
+        <w:pStyle w:val="berschrift2"/>
       </w:pPr>
       <w:r>
         <w:t>Verwendete Technologien</w:t>
@@ -2106,7 +2135,7 @@
     </w:p>
     <w:p>
       <w:pPr>
-        <w:pStyle w:val="Heading3"/>
+        <w:pStyle w:val="berschrift3"/>
       </w:pPr>
       <w:r>
         <w:t>Datenbank</w:t>
@@ -2116,7 +2145,7 @@
       <w:r>
         <w:t>MySQL Server 5.5 (</w:t>
       </w:r>
-      <w:hyperlink r:id="rId8" w:history="1">
+      <w:hyperlink r:id="rId7" w:history="1">
         <w:r>
           <w:rPr>
             <w:rStyle w:val="Hyperlink"/>
@@ -2133,7 +2162,7 @@
       <w:r>
         <w:t>Web Engine/Server: Apache Tomcat 7.0.8 (</w:t>
       </w:r>
-      <w:hyperlink r:id="rId9" w:history="1">
+      <w:hyperlink r:id="rId8" w:history="1">
         <w:r>
           <w:rPr>
             <w:rStyle w:val="Hyperlink"/>
@@ -2147,7 +2176,7 @@
     </w:p>
     <w:p>
       <w:pPr>
-        <w:pStyle w:val="Heading3"/>
+        <w:pStyle w:val="berschrift3"/>
       </w:pPr>
       <w:r>
         <w:t>Backend</w:t>
@@ -2160,7 +2189,7 @@
       <w:r>
         <w:t>(</w:t>
       </w:r>
-      <w:hyperlink r:id="rId10" w:history="1">
+      <w:hyperlink r:id="rId9" w:history="1">
         <w:r>
           <w:rPr>
             <w:rStyle w:val="Hyperlink"/>
@@ -2180,7 +2209,7 @@
       <w:r>
         <w:t>Spring Framework (</w:t>
       </w:r>
-      <w:hyperlink r:id="rId11" w:history="1">
+      <w:hyperlink r:id="rId10" w:history="1">
         <w:r>
           <w:rPr>
             <w:rStyle w:val="Hyperlink"/>
@@ -2197,7 +2226,7 @@
       <w:r>
         <w:t>Apache Commons (</w:t>
       </w:r>
-      <w:hyperlink r:id="rId12" w:history="1">
+      <w:hyperlink r:id="rId11" w:history="1">
         <w:r>
           <w:rPr>
             <w:rStyle w:val="Hyperlink"/>
@@ -2211,7 +2240,7 @@
     </w:p>
     <w:p>
       <w:pPr>
-        <w:pStyle w:val="Heading3"/>
+        <w:pStyle w:val="berschrift3"/>
       </w:pPr>
       <w:r>
         <w:t>Frontend</w:t>
@@ -2221,7 +2250,7 @@
       <w:r>
         <w:t>Java Server Faces 2.0 (</w:t>
       </w:r>
-      <w:hyperlink r:id="rId13" w:history="1">
+      <w:hyperlink r:id="rId12" w:history="1">
         <w:r>
           <w:rPr>
             <w:rStyle w:val="Hyperlink"/>
@@ -2238,7 +2267,7 @@
       <w:r>
         <w:t>Openfaces (</w:t>
       </w:r>
-      <w:hyperlink r:id="rId14" w:history="1">
+      <w:hyperlink r:id="rId13" w:history="1">
         <w:r>
           <w:rPr>
             <w:rStyle w:val="Hyperlink"/>
@@ -2252,7 +2281,7 @@
     </w:p>
     <w:p>
       <w:pPr>
-        <w:pStyle w:val="Heading2"/>
+        <w:pStyle w:val="berschrift2"/>
       </w:pPr>
       <w:r>
         <w:t>Grafische Benutzeroberfläche</w:t>
@@ -2298,9 +2327,10 @@
     </w:p>
     <w:p>
       <w:pPr>
-        <w:pStyle w:val="Heading3"/>
-      </w:pPr>
-      <w:r>
+        <w:pStyle w:val="berschrift3"/>
+      </w:pPr>
+      <w:r>
+        <w:lastRenderedPageBreak/>
         <w:t>Grafische Oberfläche des digitalen Wahlzettels</w:t>
       </w:r>
       <w:r>
@@ -2311,10 +2341,10 @@
       <w:r>
         <w:rPr>
           <w:noProof/>
-          <w:lang w:val="en-US"/>
+          <w:lang w:eastAsia="de-DE"/>
         </w:rPr>
         <w:drawing>
-          <wp:inline distT="0" distB="0" distL="0" distR="0" wp14:anchorId="2E792D08" wp14:editId="2F08FCCF">
+          <wp:inline distT="0" distB="0" distL="0" distR="0">
             <wp:extent cx="5263515" cy="3493770"/>
             <wp:effectExtent l="0" t="0" r="0" b="11430"/>
             <wp:docPr id="3" name="Picture 3" descr="MBA:Users:davidgrotzky:Dropbox:Documents:SEMaster:1 Semester:DBS:Git:Bundestagswahlen:mockup_data:Wahllokal.png"/>
@@ -2331,10 +2361,10 @@
                     </pic:cNvPicPr>
                   </pic:nvPicPr>
                   <pic:blipFill>
-                    <a:blip r:embed="rId15">
+                    <a:blip r:embed="rId14">
                       <a:extLst>
                         <a:ext uri="{28A0092B-C50C-407E-A947-70E740481C1C}">
-                          <a14:useLocalDpi xmlns:a14="http://schemas.microsoft.com/office/drawing/2010/main" val="0"/>
+                          <a14:useLocalDpi xmlns:a14="http://schemas.microsoft.com/office/drawing/2010/main" xmlns:wps="http://schemas.microsoft.com/office/word/2010/wordprocessingShape" xmlns:wpi="http://schemas.microsoft.com/office/word/2010/wordprocessingInk" xmlns:wpg="http://schemas.microsoft.com/office/word/2010/wordprocessingGroup" xmlns:w14="http://schemas.microsoft.com/office/word/2010/wordml" xmlns:w="http://schemas.openxmlformats.org/wordprocessingml/2006/main" xmlns:w10="urn:schemas-microsoft-com:office:word" xmlns:wp14="http://schemas.microsoft.com/office/word/2010/wordprocessingDrawing" xmlns:v="urn:schemas-microsoft-com:vml" xmlns:o="urn:schemas-microsoft-com:office:office" xmlns:mv="urn:schemas-microsoft-com:mac:vml" xmlns:mc="http://schemas.openxmlformats.org/markup-compatibility/2006" xmlns:mo="http://schemas.microsoft.com/office/mac/office/2008/main" xmlns:wpc="http://schemas.microsoft.com/office/word/2010/wordprocessingCanvas" xmlns="" val="0"/>
                         </a:ext>
                       </a:extLst>
                     </a:blip>
@@ -2365,7 +2395,7 @@
     </w:p>
     <w:p>
       <w:pPr>
-        <w:pStyle w:val="Heading3"/>
+        <w:pStyle w:val="berschrift3"/>
       </w:pPr>
       <w:r>
         <w:t>Grafische Oberfläche der Ergebnisse (Basisfunktionen)</w:t>
@@ -2375,10 +2405,10 @@
       <w:r>
         <w:rPr>
           <w:noProof/>
-          <w:lang w:val="en-US"/>
+          <w:lang w:eastAsia="de-DE"/>
         </w:rPr>
         <w:drawing>
-          <wp:inline distT="0" distB="0" distL="0" distR="0" wp14:anchorId="7BAA8B89" wp14:editId="1EBAF82A">
+          <wp:inline distT="0" distB="0" distL="0" distR="0">
             <wp:extent cx="5263515" cy="3493770"/>
             <wp:effectExtent l="0" t="0" r="0" b="0"/>
             <wp:docPr id="6" name="Picture 6" descr="MBA:Users:davidgrotzky:Dropbox:Documents:SEMaster:1 Semester:DBS:Git:Bundestagswahlen:mockup_data:Einwohner Interface.png"/>
@@ -2395,10 +2425,10 @@
                     </pic:cNvPicPr>
                   </pic:nvPicPr>
                   <pic:blipFill>
-                    <a:blip r:embed="rId16">
+                    <a:blip r:embed="rId15">
                       <a:extLst>
                         <a:ext uri="{28A0092B-C50C-407E-A947-70E740481C1C}">
-                          <a14:useLocalDpi xmlns:a14="http://schemas.microsoft.com/office/drawing/2010/main" val="0"/>
+                          <a14:useLocalDpi xmlns:a14="http://schemas.microsoft.com/office/drawing/2010/main" xmlns:wps="http://schemas.microsoft.com/office/word/2010/wordprocessingShape" xmlns:wpi="http://schemas.microsoft.com/office/word/2010/wordprocessingInk" xmlns:wpg="http://schemas.microsoft.com/office/word/2010/wordprocessingGroup" xmlns:w14="http://schemas.microsoft.com/office/word/2010/wordml" xmlns:w="http://schemas.openxmlformats.org/wordprocessingml/2006/main" xmlns:w10="urn:schemas-microsoft-com:office:word" xmlns:wp14="http://schemas.microsoft.com/office/word/2010/wordprocessingDrawing" xmlns:v="urn:schemas-microsoft-com:vml" xmlns:o="urn:schemas-microsoft-com:office:office" xmlns:mv="urn:schemas-microsoft-com:mac:vml" xmlns:mc="http://schemas.openxmlformats.org/markup-compatibility/2006" xmlns:mo="http://schemas.microsoft.com/office/mac/office/2008/main" xmlns:wpc="http://schemas.microsoft.com/office/word/2010/wordprocessingCanvas" xmlns="" val="0"/>
                         </a:ext>
                       </a:extLst>
                     </a:blip>
@@ -2429,9 +2459,10 @@
     </w:p>
     <w:p>
       <w:pPr>
-        <w:pStyle w:val="Heading3"/>
-      </w:pPr>
-      <w:r>
+        <w:pStyle w:val="berschrift3"/>
+      </w:pPr>
+      <w:r>
+        <w:lastRenderedPageBreak/>
         <w:t>Grafische Oberfläche der Ergebnisse (Akkreditierte Institutionen)</w:t>
       </w:r>
     </w:p>
@@ -2439,10 +2470,10 @@
       <w:r>
         <w:rPr>
           <w:noProof/>
-          <w:lang w:val="en-US"/>
+          <w:lang w:eastAsia="de-DE"/>
         </w:rPr>
         <w:drawing>
-          <wp:inline distT="0" distB="0" distL="0" distR="0" wp14:anchorId="21905A45" wp14:editId="64974674">
+          <wp:inline distT="0" distB="0" distL="0" distR="0">
             <wp:extent cx="5263515" cy="3493770"/>
             <wp:effectExtent l="0" t="0" r="0" b="0"/>
             <wp:docPr id="7" name="Picture 7" descr="MBA:Users:davidgrotzky:Dropbox:Documents:SEMaster:1 Semester:DBS:Git:Bundestagswahlen:mockup_data:Akkreditierte.png"/>
@@ -2459,10 +2490,10 @@
                     </pic:cNvPicPr>
                   </pic:nvPicPr>
                   <pic:blipFill>
-                    <a:blip r:embed="rId17">
+                    <a:blip r:embed="rId16">
                       <a:extLst>
                         <a:ext uri="{28A0092B-C50C-407E-A947-70E740481C1C}">
-                          <a14:useLocalDpi xmlns:a14="http://schemas.microsoft.com/office/drawing/2010/main" val="0"/>
+                          <a14:useLocalDpi xmlns:a14="http://schemas.microsoft.com/office/drawing/2010/main" xmlns:wps="http://schemas.microsoft.com/office/word/2010/wordprocessingShape" xmlns:wpi="http://schemas.microsoft.com/office/word/2010/wordprocessingInk" xmlns:wpg="http://schemas.microsoft.com/office/word/2010/wordprocessingGroup" xmlns:w14="http://schemas.microsoft.com/office/word/2010/wordml" xmlns:w="http://schemas.openxmlformats.org/wordprocessingml/2006/main" xmlns:w10="urn:schemas-microsoft-com:office:word" xmlns:wp14="http://schemas.microsoft.com/office/word/2010/wordprocessingDrawing" xmlns:v="urn:schemas-microsoft-com:vml" xmlns:o="urn:schemas-microsoft-com:office:office" xmlns:mv="urn:schemas-microsoft-com:mac:vml" xmlns:mc="http://schemas.openxmlformats.org/markup-compatibility/2006" xmlns:mo="http://schemas.microsoft.com/office/mac/office/2008/main" xmlns:wpc="http://schemas.microsoft.com/office/word/2010/wordprocessingCanvas" xmlns="" val="0"/>
                         </a:ext>
                       </a:extLst>
                     </a:blip>
@@ -2493,7 +2524,7 @@
     </w:p>
     <w:p>
       <w:pPr>
-        <w:pStyle w:val="Heading3"/>
+        <w:pStyle w:val="berschrift3"/>
       </w:pPr>
       <w:r>
         <w:t>Grafische Oberfläche des Datenbankinterfaces des Bundeswahlleiters</w:t>
@@ -2503,10 +2534,10 @@
       <w:r>
         <w:rPr>
           <w:noProof/>
-          <w:lang w:val="en-US"/>
+          <w:lang w:eastAsia="de-DE"/>
         </w:rPr>
         <w:drawing>
-          <wp:inline distT="0" distB="0" distL="0" distR="0" wp14:anchorId="66DCCBAD" wp14:editId="2A070C3E">
+          <wp:inline distT="0" distB="0" distL="0" distR="0">
             <wp:extent cx="7080738" cy="4699990"/>
             <wp:effectExtent l="0" t="0" r="0" b="0"/>
             <wp:docPr id="8" name="Picture 8" descr="MBA:Users:davidgrotzky:Dropbox:Documents:SEMaster:1 Semester:DBS:Git:Bundestagswahlen:mockup_data:Bundeswahlleiter.png"/>
@@ -2523,10 +2554,10 @@
                     </pic:cNvPicPr>
                   </pic:nvPicPr>
                   <pic:blipFill>
-                    <a:blip r:embed="rId18">
+                    <a:blip r:embed="rId17">
                       <a:extLst>
                         <a:ext uri="{28A0092B-C50C-407E-A947-70E740481C1C}">
-                          <a14:useLocalDpi xmlns:a14="http://schemas.microsoft.com/office/drawing/2010/main" val="0"/>
+                          <a14:useLocalDpi xmlns:a14="http://schemas.microsoft.com/office/drawing/2010/main" xmlns:wps="http://schemas.microsoft.com/office/word/2010/wordprocessingShape" xmlns:wpi="http://schemas.microsoft.com/office/word/2010/wordprocessingInk" xmlns:wpg="http://schemas.microsoft.com/office/word/2010/wordprocessingGroup" xmlns:w14="http://schemas.microsoft.com/office/word/2010/wordml" xmlns:w="http://schemas.openxmlformats.org/wordprocessingml/2006/main" xmlns:w10="urn:schemas-microsoft-com:office:word" xmlns:wp14="http://schemas.microsoft.com/office/word/2010/wordprocessingDrawing" xmlns:v="urn:schemas-microsoft-com:vml" xmlns:o="urn:schemas-microsoft-com:office:office" xmlns:mv="urn:schemas-microsoft-com:mac:vml" xmlns:mc="http://schemas.openxmlformats.org/markup-compatibility/2006" xmlns:mo="http://schemas.microsoft.com/office/mac/office/2008/main" xmlns:wpc="http://schemas.microsoft.com/office/word/2010/wordprocessingCanvas" xmlns="" val="0"/>
                         </a:ext>
                       </a:extLst>
                     </a:blip>
@@ -2557,9 +2588,10 @@
     </w:p>
     <w:p>
       <w:pPr>
-        <w:pStyle w:val="Heading1"/>
-      </w:pPr>
-      <w:r>
+        <w:pStyle w:val="berschrift1"/>
+      </w:pPr>
+      <w:r>
+        <w:lastRenderedPageBreak/>
         <w:t>Glossar</w:t>
       </w:r>
     </w:p>
@@ -2728,7 +2760,7 @@
 </file>
 
 <file path=word/numbering.xml><?xml version="1.0" encoding="utf-8"?>
-<w:numbering xmlns:wpc="http://schemas.microsoft.com/office/word/2010/wordprocessingCanvas" xmlns:mo="http://schemas.microsoft.com/office/mac/office/2008/main" xmlns:mc="http://schemas.openxmlformats.org/markup-compatibility/2006" xmlns:mv="urn:schemas-microsoft-com:mac:vml" xmlns:o="urn:schemas-microsoft-com:office:office" xmlns:r="http://schemas.openxmlformats.org/officeDocument/2006/relationships" xmlns:m="http://schemas.openxmlformats.org/officeDocument/2006/math" xmlns:v="urn:schemas-microsoft-com:vml" xmlns:wp14="http://schemas.microsoft.com/office/word/2010/wordprocessingDrawing" xmlns:wp="http://schemas.openxmlformats.org/drawingml/2006/wordprocessingDrawing" xmlns:w10="urn:schemas-microsoft-com:office:word" xmlns:w="http://schemas.openxmlformats.org/wordprocessingml/2006/main" xmlns:w14="http://schemas.microsoft.com/office/word/2010/wordml" xmlns:wpg="http://schemas.microsoft.com/office/word/2010/wordprocessingGroup" xmlns:wpi="http://schemas.microsoft.com/office/word/2010/wordprocessingInk" xmlns:wne="http://schemas.microsoft.com/office/word/2006/wordml" xmlns:wps="http://schemas.microsoft.com/office/word/2010/wordprocessingShape" mc:Ignorable="w14 wp14">
+<w:numbering xmlns:ve="http://schemas.openxmlformats.org/markup-compatibility/2006" xmlns:o="urn:schemas-microsoft-com:office:office" xmlns:r="http://schemas.openxmlformats.org/officeDocument/2006/relationships" xmlns:m="http://schemas.openxmlformats.org/officeDocument/2006/math" xmlns:v="urn:schemas-microsoft-com:vml" xmlns:wp="http://schemas.openxmlformats.org/drawingml/2006/wordprocessingDrawing" xmlns:w10="urn:schemas-microsoft-com:office:word" xmlns:w="http://schemas.openxmlformats.org/wordprocessingml/2006/main" xmlns:wne="http://schemas.microsoft.com/office/word/2006/wordml">
   <w:abstractNum w:abstractNumId="0">
     <w:nsid w:val="017A598B"/>
     <w:multiLevelType w:val="hybridMultilevel"/>
@@ -4210,7 +4242,7 @@
     <w:lvl w:ilvl="0">
       <w:start w:val="1"/>
       <w:numFmt w:val="decimal"/>
-      <w:pStyle w:val="Heading1"/>
+      <w:pStyle w:val="berschrift1"/>
       <w:suff w:val="space"/>
       <w:lvlText w:val="%1."/>
       <w:lvlJc w:val="left"/>
@@ -4224,7 +4256,7 @@
     <w:lvl w:ilvl="1">
       <w:start w:val="1"/>
       <w:numFmt w:val="decimal"/>
-      <w:pStyle w:val="Heading2"/>
+      <w:pStyle w:val="berschrift2"/>
       <w:suff w:val="space"/>
       <w:lvlText w:val="%1.%2."/>
       <w:lvlJc w:val="left"/>
@@ -4238,7 +4270,7 @@
     <w:lvl w:ilvl="2">
       <w:start w:val="1"/>
       <w:numFmt w:val="decimal"/>
-      <w:pStyle w:val="Heading3"/>
+      <w:pStyle w:val="berschrift3"/>
       <w:suff w:val="space"/>
       <w:lvlText w:val="%1.%2.%3."/>
       <w:lvlJc w:val="left"/>
@@ -4721,7 +4753,7 @@
 </file>
 
 <file path=word/styles.xml><?xml version="1.0" encoding="utf-8"?>
-<w:styles xmlns:mc="http://schemas.openxmlformats.org/markup-compatibility/2006" xmlns:r="http://schemas.openxmlformats.org/officeDocument/2006/relationships" xmlns:w="http://schemas.openxmlformats.org/wordprocessingml/2006/main" xmlns:w14="http://schemas.microsoft.com/office/word/2010/wordml" mc:Ignorable="w14">
+<w:styles xmlns:r="http://schemas.openxmlformats.org/officeDocument/2006/relationships" xmlns:w="http://schemas.openxmlformats.org/wordprocessingml/2006/main">
   <w:docDefaults>
     <w:rPrDefault>
       <w:rPr>
@@ -4733,7 +4765,7 @@
     </w:rPrDefault>
     <w:pPrDefault/>
   </w:docDefaults>
-  <w:latentStyles w:defLockedState="0" w:defUIPriority="99" w:defSemiHidden="1" w:defUnhideWhenUsed="1" w:defQFormat="0" w:count="276">
+  <w:latentStyles w:defLockedState="0" w:defUIPriority="99" w:defSemiHidden="1" w:defUnhideWhenUsed="1" w:defQFormat="0" w:count="267">
     <w:lsdException w:name="Normal" w:semiHidden="0" w:uiPriority="0" w:unhideWhenUsed="0" w:qFormat="1"/>
     <w:lsdException w:name="heading 1" w:semiHidden="0" w:uiPriority="9" w:unhideWhenUsed="0" w:qFormat="1"/>
     <w:lsdException w:name="heading 2" w:uiPriority="9" w:qFormat="1"/>
@@ -4872,7 +4904,7 @@
     <w:lsdException w:name="Bibliography" w:uiPriority="37"/>
     <w:lsdException w:name="TOC Heading" w:uiPriority="39" w:qFormat="1"/>
   </w:latentStyles>
-  <w:style w:type="paragraph" w:default="1" w:styleId="Normal">
+  <w:style w:type="paragraph" w:default="1" w:styleId="Standard">
     <w:name w:val="Normal"/>
     <w:qFormat/>
     <w:rsid w:val="007247D8"/>
@@ -4880,11 +4912,11 @@
       <w:lang w:val="de-DE"/>
     </w:rPr>
   </w:style>
-  <w:style w:type="paragraph" w:styleId="Heading1">
+  <w:style w:type="paragraph" w:styleId="berschrift1">
     <w:name w:val="heading 1"/>
-    <w:basedOn w:val="Normal"/>
-    <w:next w:val="Normal"/>
-    <w:link w:val="Heading1Char"/>
+    <w:basedOn w:val="Standard"/>
+    <w:next w:val="Standard"/>
+    <w:link w:val="berschrift1Zchn"/>
     <w:uiPriority w:val="9"/>
     <w:qFormat/>
     <w:rsid w:val="00D5143C"/>
@@ -4906,11 +4938,11 @@
       <w:szCs w:val="32"/>
     </w:rPr>
   </w:style>
-  <w:style w:type="paragraph" w:styleId="Heading2">
+  <w:style w:type="paragraph" w:styleId="berschrift2">
     <w:name w:val="heading 2"/>
-    <w:basedOn w:val="Normal"/>
-    <w:next w:val="Normal"/>
-    <w:link w:val="Heading2Char"/>
+    <w:basedOn w:val="Standard"/>
+    <w:next w:val="Standard"/>
+    <w:link w:val="berschrift2Zchn"/>
     <w:uiPriority w:val="9"/>
     <w:unhideWhenUsed/>
     <w:qFormat/>
@@ -4934,11 +4966,11 @@
       <w:szCs w:val="26"/>
     </w:rPr>
   </w:style>
-  <w:style w:type="paragraph" w:styleId="Heading3">
+  <w:style w:type="paragraph" w:styleId="berschrift3">
     <w:name w:val="heading 3"/>
-    <w:basedOn w:val="Normal"/>
-    <w:next w:val="Normal"/>
-    <w:link w:val="Heading3Char"/>
+    <w:basedOn w:val="Standard"/>
+    <w:next w:val="Standard"/>
+    <w:link w:val="berschrift3Zchn"/>
     <w:uiPriority w:val="9"/>
     <w:unhideWhenUsed/>
     <w:qFormat/>
@@ -4960,11 +4992,11 @@
       <w:color w:val="4F81BD" w:themeColor="accent1"/>
     </w:rPr>
   </w:style>
-  <w:style w:type="paragraph" w:styleId="Heading4">
+  <w:style w:type="paragraph" w:styleId="berschrift4">
     <w:name w:val="heading 4"/>
-    <w:basedOn w:val="Normal"/>
-    <w:next w:val="Normal"/>
-    <w:link w:val="Heading4Char"/>
+    <w:basedOn w:val="Standard"/>
+    <w:next w:val="Standard"/>
+    <w:link w:val="berschrift4Zchn"/>
     <w:uiPriority w:val="9"/>
     <w:unhideWhenUsed/>
     <w:qFormat/>
@@ -4984,17 +5016,18 @@
       <w:color w:val="4F81BD" w:themeColor="accent1"/>
     </w:rPr>
   </w:style>
-  <w:style w:type="character" w:default="1" w:styleId="DefaultParagraphFont">
+  <w:style w:type="character" w:default="1" w:styleId="Absatz-Standardschriftart">
     <w:name w:val="Default Paragraph Font"/>
     <w:uiPriority w:val="1"/>
     <w:semiHidden/>
     <w:unhideWhenUsed/>
   </w:style>
-  <w:style w:type="table" w:default="1" w:styleId="TableNormal">
+  <w:style w:type="table" w:default="1" w:styleId="NormaleTabelle">
     <w:name w:val="Normal Table"/>
     <w:uiPriority w:val="99"/>
     <w:semiHidden/>
     <w:unhideWhenUsed/>
+    <w:qFormat/>
     <w:tblPr>
       <w:tblInd w:w="0" w:type="dxa"/>
       <w:tblCellMar>
@@ -5005,16 +5038,16 @@
       </w:tblCellMar>
     </w:tblPr>
   </w:style>
-  <w:style w:type="numbering" w:default="1" w:styleId="NoList">
+  <w:style w:type="numbering" w:default="1" w:styleId="KeineListe">
     <w:name w:val="No List"/>
     <w:uiPriority w:val="99"/>
     <w:semiHidden/>
     <w:unhideWhenUsed/>
   </w:style>
-  <w:style w:type="character" w:customStyle="1" w:styleId="Heading2Char">
-    <w:name w:val="Heading 2 Char"/>
-    <w:basedOn w:val="DefaultParagraphFont"/>
-    <w:link w:val="Heading2"/>
+  <w:style w:type="character" w:customStyle="1" w:styleId="berschrift2Zchn">
+    <w:name w:val="Überschrift 2 Zchn"/>
+    <w:basedOn w:val="Absatz-Standardschriftart"/>
+    <w:link w:val="berschrift2"/>
     <w:uiPriority w:val="9"/>
     <w:rsid w:val="00D5143C"/>
     <w:rPr>
@@ -5027,10 +5060,10 @@
       <w:lang w:val="de-DE"/>
     </w:rPr>
   </w:style>
-  <w:style w:type="character" w:customStyle="1" w:styleId="Heading3Char">
-    <w:name w:val="Heading 3 Char"/>
-    <w:basedOn w:val="DefaultParagraphFont"/>
-    <w:link w:val="Heading3"/>
+  <w:style w:type="character" w:customStyle="1" w:styleId="berschrift3Zchn">
+    <w:name w:val="Überschrift 3 Zchn"/>
+    <w:basedOn w:val="Absatz-Standardschriftart"/>
+    <w:link w:val="berschrift3"/>
     <w:uiPriority w:val="9"/>
     <w:rsid w:val="00D5143C"/>
     <w:rPr>
@@ -5041,10 +5074,10 @@
       <w:lang w:val="de-DE"/>
     </w:rPr>
   </w:style>
-  <w:style w:type="character" w:customStyle="1" w:styleId="Heading4Char">
-    <w:name w:val="Heading 4 Char"/>
-    <w:basedOn w:val="DefaultParagraphFont"/>
-    <w:link w:val="Heading4"/>
+  <w:style w:type="character" w:customStyle="1" w:styleId="berschrift4Zchn">
+    <w:name w:val="Überschrift 4 Zchn"/>
+    <w:basedOn w:val="Absatz-Standardschriftart"/>
+    <w:link w:val="berschrift4"/>
     <w:uiPriority w:val="9"/>
     <w:rsid w:val="005706C7"/>
     <w:rPr>
@@ -5057,9 +5090,9 @@
       <w:lang w:val="de-DE"/>
     </w:rPr>
   </w:style>
-  <w:style w:type="paragraph" w:styleId="ListParagraph">
+  <w:style w:type="paragraph" w:styleId="Listenabsatz">
     <w:name w:val="List Paragraph"/>
-    <w:basedOn w:val="Normal"/>
+    <w:basedOn w:val="Standard"/>
     <w:uiPriority w:val="34"/>
     <w:qFormat/>
     <w:rsid w:val="006348B7"/>
@@ -5068,10 +5101,10 @@
       <w:contextualSpacing/>
     </w:pPr>
   </w:style>
-  <w:style w:type="character" w:customStyle="1" w:styleId="Heading1Char">
-    <w:name w:val="Heading 1 Char"/>
-    <w:basedOn w:val="DefaultParagraphFont"/>
-    <w:link w:val="Heading1"/>
+  <w:style w:type="character" w:customStyle="1" w:styleId="berschrift1Zchn">
+    <w:name w:val="Überschrift 1 Zchn"/>
+    <w:basedOn w:val="Absatz-Standardschriftart"/>
+    <w:link w:val="berschrift1"/>
     <w:uiPriority w:val="9"/>
     <w:rsid w:val="00D5143C"/>
     <w:rPr>
@@ -5084,10 +5117,10 @@
       <w:lang w:val="de-DE"/>
     </w:rPr>
   </w:style>
-  <w:style w:type="paragraph" w:styleId="BalloonText">
+  <w:style w:type="paragraph" w:styleId="Sprechblasentext">
     <w:name w:val="Balloon Text"/>
-    <w:basedOn w:val="Normal"/>
-    <w:link w:val="BalloonTextChar"/>
+    <w:basedOn w:val="Standard"/>
+    <w:link w:val="SprechblasentextZchn"/>
     <w:uiPriority w:val="99"/>
     <w:semiHidden/>
     <w:unhideWhenUsed/>
@@ -5098,10 +5131,10 @@
       <w:szCs w:val="18"/>
     </w:rPr>
   </w:style>
-  <w:style w:type="character" w:customStyle="1" w:styleId="BalloonTextChar">
-    <w:name w:val="Balloon Text Char"/>
-    <w:basedOn w:val="DefaultParagraphFont"/>
-    <w:link w:val="BalloonText"/>
+  <w:style w:type="character" w:customStyle="1" w:styleId="SprechblasentextZchn">
+    <w:name w:val="Sprechblasentext Zchn"/>
+    <w:basedOn w:val="Absatz-Standardschriftart"/>
+    <w:link w:val="Sprechblasentext"/>
     <w:uiPriority w:val="99"/>
     <w:semiHidden/>
     <w:rsid w:val="002F1243"/>
@@ -5112,10 +5145,10 @@
       <w:lang w:val="de-DE"/>
     </w:rPr>
   </w:style>
-  <w:style w:type="paragraph" w:styleId="Caption">
+  <w:style w:type="paragraph" w:styleId="Beschriftung">
     <w:name w:val="caption"/>
-    <w:basedOn w:val="Normal"/>
-    <w:next w:val="Normal"/>
+    <w:basedOn w:val="Standard"/>
+    <w:next w:val="Standard"/>
     <w:uiPriority w:val="35"/>
     <w:unhideWhenUsed/>
     <w:qFormat/>
@@ -5133,7 +5166,7 @@
   </w:style>
   <w:style w:type="character" w:styleId="Hyperlink">
     <w:name w:val="Hyperlink"/>
-    <w:basedOn w:val="DefaultParagraphFont"/>
+    <w:basedOn w:val="Absatz-Standardschriftart"/>
     <w:uiPriority w:val="99"/>
     <w:unhideWhenUsed/>
     <w:rsid w:val="009A4526"/>

</xml_diff>

<commit_message>
Pflichtenheft updated Class Diagram
LänderWahlkreise2005.sql
LänderWahlkreise2009.sql
in extensional data
</commit_message>
<xml_diff>
--- a/Pflichtenheft.docx
+++ b/Pflichtenheft.docx
@@ -1,6 +1,6 @@
 
 <file path=word/document.xml><?xml version="1.0" encoding="utf-8"?>
-<w:document xmlns:ve="http://schemas.openxmlformats.org/markup-compatibility/2006" xmlns:o="urn:schemas-microsoft-com:office:office" xmlns:r="http://schemas.openxmlformats.org/officeDocument/2006/relationships" xmlns:m="http://schemas.openxmlformats.org/officeDocument/2006/math" xmlns:v="urn:schemas-microsoft-com:vml" xmlns:wp="http://schemas.openxmlformats.org/drawingml/2006/wordprocessingDrawing" xmlns:w10="urn:schemas-microsoft-com:office:word" xmlns:w="http://schemas.openxmlformats.org/wordprocessingml/2006/main" xmlns:wne="http://schemas.microsoft.com/office/word/2006/wordml">
+<w:document xmlns:wpc="http://schemas.microsoft.com/office/word/2010/wordprocessingCanvas" xmlns:mo="http://schemas.microsoft.com/office/mac/office/2008/main" xmlns:mc="http://schemas.openxmlformats.org/markup-compatibility/2006" xmlns:mv="urn:schemas-microsoft-com:mac:vml" xmlns:o="urn:schemas-microsoft-com:office:office" xmlns:r="http://schemas.openxmlformats.org/officeDocument/2006/relationships" xmlns:m="http://schemas.openxmlformats.org/officeDocument/2006/math" xmlns:v="urn:schemas-microsoft-com:vml" xmlns:wp14="http://schemas.microsoft.com/office/word/2010/wordprocessingDrawing" xmlns:wp="http://schemas.openxmlformats.org/drawingml/2006/wordprocessingDrawing" xmlns:w10="urn:schemas-microsoft-com:office:word" xmlns:w="http://schemas.openxmlformats.org/wordprocessingml/2006/main" xmlns:w14="http://schemas.microsoft.com/office/word/2010/wordml" xmlns:wpg="http://schemas.microsoft.com/office/word/2010/wordprocessingGroup" xmlns:wpi="http://schemas.microsoft.com/office/word/2010/wordprocessingInk" xmlns:wne="http://schemas.microsoft.com/office/word/2006/wordml" xmlns:wps="http://schemas.microsoft.com/office/word/2010/wordprocessingShape" mc:Ignorable="w14 wp14">
   <w:body>
     <w:p>
       <w:pPr>
@@ -256,7 +256,21 @@
         <w:rPr>
           <w:rFonts w:ascii="Calibri" w:hAnsi="Calibri"/>
         </w:rPr>
-        <w:t>Erstellt von: Roman Schwienbacher und David Grotzky</w:t>
+        <w:t xml:space="preserve">Erstellt von: Roman </w:t>
+      </w:r>
+      <w:proofErr w:type="spellStart"/>
+      <w:r>
+        <w:rPr>
+          <w:rFonts w:ascii="Calibri" w:hAnsi="Calibri"/>
+        </w:rPr>
+        <w:t>Schwienbacher</w:t>
+      </w:r>
+      <w:proofErr w:type="spellEnd"/>
+      <w:r>
+        <w:rPr>
+          <w:rFonts w:ascii="Calibri" w:hAnsi="Calibri"/>
+        </w:rPr>
+        <w:t xml:space="preserve"> und David Grotzky</w:t>
       </w:r>
     </w:p>
     <w:p>
@@ -311,7 +325,7 @@
     </w:p>
     <w:p>
       <w:pPr>
-        <w:pStyle w:val="berschrift1"/>
+        <w:pStyle w:val="Heading1"/>
       </w:pPr>
       <w:r>
         <w:lastRenderedPageBreak/>
@@ -320,7 +334,7 @@
     </w:p>
     <w:p>
       <w:pPr>
-        <w:pStyle w:val="berschrift2"/>
+        <w:pStyle w:val="Heading2"/>
       </w:pPr>
       <w:r>
         <w:t>Musskriterien</w:t>
@@ -336,7 +350,7 @@
     </w:p>
     <w:p>
       <w:pPr>
-        <w:pStyle w:val="berschrift3"/>
+        <w:pStyle w:val="Heading3"/>
       </w:pPr>
       <w:r>
         <w:t xml:space="preserve">Funktionale </w:t>
@@ -347,7 +361,7 @@
     </w:p>
     <w:p>
       <w:pPr>
-        <w:pStyle w:val="berschrift4"/>
+        <w:pStyle w:val="Heading4"/>
       </w:pPr>
       <w:r>
         <w:t>Software für die Stimmabgabe</w:t>
@@ -361,10 +375,18 @@
         <w:t xml:space="preserve">Webapplikation </w:t>
       </w:r>
       <w:r>
-        <w:t>zur elektronischen Stimmabgabe bereitgestellt. Diese beinhaltet die Funktionalitäten für Authentifizierungs- und Authorisier</w:t>
-      </w:r>
-      <w:r>
-        <w:t>ungsverfahren eines Wählers im Wahllokal. Die Software stellt außerdem sicher, dass jeder Wähler genau zwei Stimmen hat und zwar genau eine Erststimme und genau eine Zweitstimme.</w:t>
+        <w:t xml:space="preserve">zur elektronischen Stimmabgabe bereitgestellt. Diese beinhaltet die Funktionalitäten für Authentifizierungs- und </w:t>
+      </w:r>
+      <w:proofErr w:type="spellStart"/>
+      <w:r>
+        <w:t>Authorisier</w:t>
+      </w:r>
+      <w:r>
+        <w:t>ungsverfahren</w:t>
+      </w:r>
+      <w:proofErr w:type="spellEnd"/>
+      <w:r>
+        <w:t xml:space="preserve"> eines Wählers im Wahllokal. Die Software stellt außerdem sicher, dass jeder Wähler genau zwei Stimmen hat und zwar genau eine Erststimme und genau eine Zweitstimme.</w:t>
       </w:r>
     </w:p>
     <w:p>
@@ -374,7 +396,7 @@
     </w:p>
     <w:p>
       <w:pPr>
-        <w:pStyle w:val="berschrift4"/>
+        <w:pStyle w:val="Heading4"/>
       </w:pPr>
       <w:r>
         <w:t>Schnit</w:t>
@@ -402,7 +424,7 @@
     </w:p>
     <w:p>
       <w:pPr>
-        <w:pStyle w:val="berschrift4"/>
+        <w:pStyle w:val="Heading4"/>
       </w:pPr>
       <w:r>
         <w:t>Persistente Speicherung von Bestimmten Daten</w:t>
@@ -415,7 +437,7 @@
     </w:p>
     <w:p>
       <w:pPr>
-        <w:pStyle w:val="Listenabsatz"/>
+        <w:pStyle w:val="ListParagraph"/>
         <w:numPr>
           <w:ilvl w:val="0"/>
           <w:numId w:val="1"/>
@@ -427,7 +449,7 @@
     </w:p>
     <w:p>
       <w:pPr>
-        <w:pStyle w:val="Listenabsatz"/>
+        <w:pStyle w:val="ListParagraph"/>
         <w:numPr>
           <w:ilvl w:val="0"/>
           <w:numId w:val="1"/>
@@ -439,7 +461,7 @@
     </w:p>
     <w:p>
       <w:pPr>
-        <w:pStyle w:val="Listenabsatz"/>
+        <w:pStyle w:val="ListParagraph"/>
         <w:numPr>
           <w:ilvl w:val="0"/>
           <w:numId w:val="1"/>
@@ -451,7 +473,7 @@
     </w:p>
     <w:p>
       <w:pPr>
-        <w:pStyle w:val="Listenabsatz"/>
+        <w:pStyle w:val="ListParagraph"/>
         <w:numPr>
           <w:ilvl w:val="0"/>
           <w:numId w:val="1"/>
@@ -463,7 +485,7 @@
     </w:p>
     <w:p>
       <w:pPr>
-        <w:pStyle w:val="Listenabsatz"/>
+        <w:pStyle w:val="ListParagraph"/>
         <w:numPr>
           <w:ilvl w:val="0"/>
           <w:numId w:val="1"/>
@@ -475,7 +497,7 @@
     </w:p>
     <w:p>
       <w:pPr>
-        <w:pStyle w:val="Listenabsatz"/>
+        <w:pStyle w:val="ListParagraph"/>
         <w:numPr>
           <w:ilvl w:val="0"/>
           <w:numId w:val="1"/>
@@ -490,7 +512,7 @@
     </w:p>
     <w:p>
       <w:pPr>
-        <w:pStyle w:val="Listenabsatz"/>
+        <w:pStyle w:val="ListParagraph"/>
         <w:numPr>
           <w:ilvl w:val="0"/>
           <w:numId w:val="1"/>
@@ -503,15 +525,20 @@
     </w:p>
     <w:p>
       <w:pPr>
-        <w:pStyle w:val="berschrift4"/>
+        <w:pStyle w:val="Heading4"/>
       </w:pPr>
       <w:r>
         <w:t>Abruf und Aufbereitung der Daten</w:t>
       </w:r>
     </w:p>
     <w:p>
-      <w:r>
-        <w:t>Das elektronischen Wahlsystem bereitet die Wahlergebnisse auf und ermöglicht daraufhin den Abruf dieser Daten</w:t>
+      <w:proofErr w:type="gramStart"/>
+      <w:r>
+        <w:t>Das elektronischen Wahlsystem bereitet</w:t>
+      </w:r>
+      <w:proofErr w:type="gramEnd"/>
+      <w:r>
+        <w:t xml:space="preserve"> die Wahlergebnisse auf und ermöglicht daraufhin den Abruf dieser Daten</w:t>
       </w:r>
       <w:r>
         <w:t xml:space="preserve"> durch Benutzer</w:t>
@@ -537,7 +564,7 @@
     </w:p>
     <w:p>
       <w:pPr>
-        <w:pStyle w:val="Listenabsatz"/>
+        <w:pStyle w:val="ListParagraph"/>
         <w:numPr>
           <w:ilvl w:val="0"/>
           <w:numId w:val="2"/>
@@ -555,7 +582,7 @@
     </w:p>
     <w:p>
       <w:pPr>
-        <w:pStyle w:val="Listenabsatz"/>
+        <w:pStyle w:val="ListParagraph"/>
         <w:numPr>
           <w:ilvl w:val="0"/>
           <w:numId w:val="2"/>
@@ -582,7 +609,7 @@
     </w:p>
     <w:p>
       <w:pPr>
-        <w:pStyle w:val="Listenabsatz"/>
+        <w:pStyle w:val="ListParagraph"/>
         <w:numPr>
           <w:ilvl w:val="0"/>
           <w:numId w:val="2"/>
@@ -597,7 +624,7 @@
     </w:p>
     <w:p>
       <w:pPr>
-        <w:pStyle w:val="Listenabsatz"/>
+        <w:pStyle w:val="ListParagraph"/>
         <w:numPr>
           <w:ilvl w:val="0"/>
           <w:numId w:val="2"/>
@@ -609,7 +636,7 @@
     </w:p>
     <w:p>
       <w:pPr>
-        <w:pStyle w:val="Listenabsatz"/>
+        <w:pStyle w:val="ListParagraph"/>
         <w:numPr>
           <w:ilvl w:val="0"/>
           <w:numId w:val="2"/>
@@ -621,7 +648,7 @@
     </w:p>
     <w:p>
       <w:pPr>
-        <w:pStyle w:val="Listenabsatz"/>
+        <w:pStyle w:val="ListParagraph"/>
         <w:numPr>
           <w:ilvl w:val="0"/>
           <w:numId w:val="2"/>
@@ -633,7 +660,7 @@
     </w:p>
     <w:p>
       <w:pPr>
-        <w:pStyle w:val="berschrift3"/>
+        <w:pStyle w:val="Heading3"/>
       </w:pPr>
       <w:r>
         <w:t xml:space="preserve">Nicht Funktionale </w:t>
@@ -644,7 +671,7 @@
     </w:p>
     <w:p>
       <w:pPr>
-        <w:pStyle w:val="berschrift4"/>
+        <w:pStyle w:val="Heading4"/>
       </w:pPr>
       <w:r>
         <w:t>Skalierbarkeit des elektronischen Wahlsystems</w:t>
@@ -657,7 +684,7 @@
     </w:p>
     <w:p>
       <w:pPr>
-        <w:pStyle w:val="berschrift4"/>
+        <w:pStyle w:val="Heading4"/>
       </w:pPr>
       <w:r>
         <w:t>Mehrfachzugriffsverwaltung</w:t>
@@ -665,7 +692,23 @@
     </w:p>
     <w:p>
       <w:r>
-        <w:t>Die verwendete Datenbank implementiert Scheduling um die Mehrfachzugriffe am und nach dem Wahltag so zu synchronisieren, dass der Datenbestand stets konsistent bleibt</w:t>
+        <w:t xml:space="preserve">Die verwendete Datenbank implementiert </w:t>
+      </w:r>
+      <w:proofErr w:type="spellStart"/>
+      <w:r>
+        <w:t>Scheduling</w:t>
+      </w:r>
+      <w:proofErr w:type="spellEnd"/>
+      <w:r>
+        <w:t xml:space="preserve"> um die Mehrfachzugriffe am und nach dem Wahltag so zu synchronisieren</w:t>
+      </w:r>
+      <w:proofErr w:type="gramStart"/>
+      <w:r>
+        <w:t>, dass</w:t>
+      </w:r>
+      <w:proofErr w:type="gramEnd"/>
+      <w:r>
+        <w:t xml:space="preserve"> der Datenbestand stets konsistent bleibt</w:t>
       </w:r>
       <w:r>
         <w:t>.</w:t>
@@ -673,7 +716,7 @@
     </w:p>
     <w:p>
       <w:pPr>
-        <w:pStyle w:val="berschrift4"/>
+        <w:pStyle w:val="Heading4"/>
       </w:pPr>
       <w:r>
         <w:t>Datenschutz</w:t>
@@ -721,7 +764,7 @@
     </w:p>
     <w:p>
       <w:pPr>
-        <w:pStyle w:val="berschrift4"/>
+        <w:pStyle w:val="Heading4"/>
       </w:pPr>
       <w:r>
         <w:t>Datensicherheit</w:t>
@@ -738,12 +781,20 @@
         <w:t>dezentral angelegt.</w:t>
       </w:r>
       <w:r>
-        <w:t xml:space="preserve"> Das System wird so konzipiert, dass bei einem Ausfall einer Datenkomponente geeignete Recovery Strategien die Daten wiederherstellen.</w:t>
-      </w:r>
-    </w:p>
-    <w:p>
-      <w:pPr>
-        <w:pStyle w:val="berschrift4"/>
+        <w:t xml:space="preserve"> Das System wird so konzipiert, dass bei einem Ausfall einer Datenkomponente geeignete </w:t>
+      </w:r>
+      <w:proofErr w:type="spellStart"/>
+      <w:r>
+        <w:t>Recovery</w:t>
+      </w:r>
+      <w:proofErr w:type="spellEnd"/>
+      <w:r>
+        <w:t xml:space="preserve"> Strategien die Daten wiederherstellen.</w:t>
+      </w:r>
+    </w:p>
+    <w:p>
+      <w:pPr>
+        <w:pStyle w:val="Heading4"/>
       </w:pPr>
       <w:r>
         <w:t>Benutzerfreundlichkeit</w:t>
@@ -760,7 +811,7 @@
     </w:p>
     <w:p>
       <w:pPr>
-        <w:pStyle w:val="berschrift4"/>
+        <w:pStyle w:val="Heading4"/>
       </w:pPr>
       <w:r>
         <w:t>Zeitliche Zugriffsbeschränkung</w:t>
@@ -806,7 +857,7 @@
     </w:p>
     <w:p>
       <w:pPr>
-        <w:pStyle w:val="berschrift4"/>
+        <w:pStyle w:val="Heading4"/>
       </w:pPr>
       <w:r>
         <w:t>Technischer Support</w:t>
@@ -814,12 +865,20 @@
     </w:p>
     <w:p>
       <w:r>
-        <w:t xml:space="preserve">Der Abnehmer erhält technische Unterstützung bei der Einrichtung des Systems. Weiterhin steht während der Wahl ein Technischer Support zur Verfügung, welcher von der Ferne aus Unterstützung anbietet. </w:t>
-      </w:r>
-    </w:p>
-    <w:p>
-      <w:pPr>
-        <w:pStyle w:val="berschrift2"/>
+        <w:t>Der Abnehmer erhält technische Unterstützung bei der Einrichtung des Systems. Weiterhin steht während der Wahl ein Technischer Support zur Verfügung</w:t>
+      </w:r>
+      <w:proofErr w:type="gramStart"/>
+      <w:r>
+        <w:t>, welcher</w:t>
+      </w:r>
+      <w:proofErr w:type="gramEnd"/>
+      <w:r>
+        <w:t xml:space="preserve"> von der Ferne aus Unterstützung anbietet. </w:t>
+      </w:r>
+    </w:p>
+    <w:p>
+      <w:pPr>
+        <w:pStyle w:val="Heading2"/>
       </w:pPr>
       <w:r>
         <w:t>Sollkriterien</w:t>
@@ -850,7 +909,7 @@
     </w:p>
     <w:p>
       <w:pPr>
-        <w:pStyle w:val="berschrift3"/>
+        <w:pStyle w:val="Heading3"/>
       </w:pPr>
       <w:r>
         <w:t>Funktionale Anforderungen</w:t>
@@ -858,7 +917,7 @@
     </w:p>
     <w:p>
       <w:pPr>
-        <w:pStyle w:val="berschrift4"/>
+        <w:pStyle w:val="Heading4"/>
       </w:pPr>
       <w:r>
         <w:t>Bestätigungsfunktion bei elektronischer Stimmabgabe</w:t>
@@ -866,12 +925,28 @@
     </w:p>
     <w:p>
       <w:r>
-        <w:t>Die Software der elektronischen Stimmabgabe soll im Stande sein dem Wähler, vor endgültiger Entgegennahme seiner Stimme, ein Bestätigungsfenster anzuzeigen. Hierbei hat der Benutzer eine voreingestelltes Zeitfenster lang die Möglichkeit seine Erst- und Zweitstimme einzusehen und diese Wahl zu bestätigen. Er kann ebenso den Bestätigungsvorgang abbrechen und gelangt somit zurück zur digitalen Ansicht des Wahlzettels. Falls der Wähler weder bestätigt noch abbricht, so werden seine Stimmen nach Ablauf des Zeitfensters als ungültig markiert.</w:t>
-      </w:r>
-    </w:p>
-    <w:p>
-      <w:pPr>
-        <w:pStyle w:val="berschrift4"/>
+        <w:t>Die Software der elektronischen Stimmabgabe soll im Stande sein dem Wähler</w:t>
+      </w:r>
+      <w:proofErr w:type="gramStart"/>
+      <w:r>
+        <w:t>, vor</w:t>
+      </w:r>
+      <w:proofErr w:type="gramEnd"/>
+      <w:r>
+        <w:t xml:space="preserve"> endgültiger Entgegennahme seiner Stimme, ein Bestätigungsfenster anzuzeigen. Hierbei hat der </w:t>
+      </w:r>
+      <w:proofErr w:type="gramStart"/>
+      <w:r>
+        <w:t>Benutzer eine voreingestelltes Zeitfenster lang</w:t>
+      </w:r>
+      <w:proofErr w:type="gramEnd"/>
+      <w:r>
+        <w:t xml:space="preserve"> die Möglichkeit seine Erst- und Zweitstimme einzusehen und diese Wahl zu bestätigen. Er kann ebenso den Bestätigungsvorgang abbrechen und gelangt somit zurück zur digitalen Ansicht des Wahlzettels. Falls der Wähler weder bestätigt noch abbricht, so werden seine Stimmen nach Ablauf des Zeitfensters als ungültig markiert.</w:t>
+      </w:r>
+    </w:p>
+    <w:p>
+      <w:pPr>
+        <w:pStyle w:val="Heading4"/>
       </w:pPr>
       <w:r>
         <w:t>Simulation von Wahlen</w:t>
@@ -901,7 +976,7 @@
     </w:p>
     <w:p>
       <w:pPr>
-        <w:pStyle w:val="berschrift4"/>
+        <w:pStyle w:val="Heading4"/>
       </w:pPr>
       <w:r>
         <w:t>Dezentrale Datenbank</w:t>
@@ -909,12 +984,44 @@
     </w:p>
     <w:p>
       <w:r>
-        <w:t>Das Wahlsystem soll zur Zeit der Stimmentgegennahme eine dezentrale Datenbank verwenden. Hierbei verwaltet jedes Wahllokal eine lokale Datenbank des Wahlsystems. Die Ergebnisse aller Datenbanken aller Wahllokale werden nach Schließen der Wahllokale, ähnlich wie bei der Papierwahl, sukzessiv auf Gemeinde-, Kreis-, Landes- und schließlich Bundesebene zusammengetragen. Dies dient der Risikominderung durch Meiden eines single points of failure.</w:t>
-      </w:r>
-    </w:p>
-    <w:p>
-      <w:pPr>
-        <w:pStyle w:val="berschrift4"/>
+        <w:t xml:space="preserve">Das Wahlsystem soll zur Zeit der Stimmentgegennahme eine dezentrale Datenbank verwenden. Hierbei verwaltet jedes Wahllokal eine lokale Datenbank des Wahlsystems. Die Ergebnisse aller Datenbanken aller Wahllokale werden nach Schließen der Wahllokale, ähnlich wie bei der Papierwahl, sukzessiv auf Gemeinde-, Kreis-, Landes- und schließlich Bundesebene zusammengetragen. Dies dient der Risikominderung durch Meiden eines </w:t>
+      </w:r>
+      <w:proofErr w:type="spellStart"/>
+      <w:r>
+        <w:t>single</w:t>
+      </w:r>
+      <w:proofErr w:type="spellEnd"/>
+      <w:r>
+        <w:t xml:space="preserve"> </w:t>
+      </w:r>
+      <w:proofErr w:type="spellStart"/>
+      <w:r>
+        <w:t>points</w:t>
+      </w:r>
+      <w:proofErr w:type="spellEnd"/>
+      <w:r>
+        <w:t xml:space="preserve"> </w:t>
+      </w:r>
+      <w:proofErr w:type="spellStart"/>
+      <w:r>
+        <w:t>of</w:t>
+      </w:r>
+      <w:proofErr w:type="spellEnd"/>
+      <w:r>
+        <w:t xml:space="preserve"> </w:t>
+      </w:r>
+      <w:proofErr w:type="spellStart"/>
+      <w:r>
+        <w:t>failure</w:t>
+      </w:r>
+      <w:proofErr w:type="spellEnd"/>
+      <w:r>
+        <w:t>.</w:t>
+      </w:r>
+    </w:p>
+    <w:p>
+      <w:pPr>
+        <w:pStyle w:val="Heading4"/>
       </w:pPr>
       <w:r>
         <w:lastRenderedPageBreak/>
@@ -928,7 +1035,7 @@
     </w:p>
     <w:p>
       <w:pPr>
-        <w:pStyle w:val="berschrift3"/>
+        <w:pStyle w:val="Heading3"/>
       </w:pPr>
       <w:r>
         <w:t>Nicht Funktionale Anforderungen</w:t>
@@ -936,7 +1043,7 @@
     </w:p>
     <w:p>
       <w:pPr>
-        <w:pStyle w:val="berschrift4"/>
+        <w:pStyle w:val="Heading4"/>
       </w:pPr>
       <w:r>
         <w:t>Erweiterbarkeit</w:t>
@@ -949,7 +1056,7 @@
     </w:p>
     <w:p>
       <w:pPr>
-        <w:pStyle w:val="berschrift2"/>
+        <w:pStyle w:val="Heading2"/>
       </w:pPr>
       <w:r>
         <w:t>Kann-Kriterien</w:t>
@@ -962,7 +1069,7 @@
     </w:p>
     <w:p>
       <w:pPr>
-        <w:pStyle w:val="berschrift3"/>
+        <w:pStyle w:val="Heading3"/>
       </w:pPr>
       <w:r>
         <w:t xml:space="preserve">Funktionale </w:t>
@@ -973,7 +1080,7 @@
     </w:p>
     <w:p>
       <w:pPr>
-        <w:pStyle w:val="berschrift4"/>
+        <w:pStyle w:val="Heading4"/>
       </w:pPr>
       <w:r>
         <w:t>Abruf weiterer Wahlanalysen</w:t>
@@ -1036,7 +1143,7 @@
     </w:p>
     <w:p>
       <w:pPr>
-        <w:pStyle w:val="berschrift3"/>
+        <w:pStyle w:val="Heading3"/>
       </w:pPr>
       <w:r>
         <w:t xml:space="preserve">Nicht Funktionale </w:t>
@@ -1047,7 +1154,7 @@
     </w:p>
     <w:p>
       <w:pPr>
-        <w:pStyle w:val="berschrift4"/>
+        <w:pStyle w:val="Heading4"/>
       </w:pPr>
       <w:r>
         <w:t>Technischer Support</w:t>
@@ -1058,12 +1165,20 @@
         <w:t>Es kann</w:t>
       </w:r>
       <w:r>
-        <w:t xml:space="preserve"> eine technische Unterstützung direkt im Wahllokal angeboten werden für den Fall, dass bei der elektronischen Stimmabgabe oder dem Stimmmengen Einpflegen unvorhergesehene Probleme auftreten.</w:t>
-      </w:r>
-    </w:p>
-    <w:p>
-      <w:pPr>
-        <w:pStyle w:val="berschrift4"/>
+        <w:t xml:space="preserve"> eine technische Unterstützung direkt im Wahllokal angeboten werden für den Fall</w:t>
+      </w:r>
+      <w:proofErr w:type="gramStart"/>
+      <w:r>
+        <w:t>, dass</w:t>
+      </w:r>
+      <w:proofErr w:type="gramEnd"/>
+      <w:r>
+        <w:t xml:space="preserve"> bei der elektronischen Stimmabgabe oder dem Stimmmengen Einpflegen unvorhergesehene Probleme auftreten.</w:t>
+      </w:r>
+    </w:p>
+    <w:p>
+      <w:pPr>
+        <w:pStyle w:val="Heading4"/>
       </w:pPr>
       <w:r>
         <w:t>Schulungen</w:t>
@@ -1076,7 +1191,7 @@
     </w:p>
     <w:p>
       <w:pPr>
-        <w:pStyle w:val="berschrift2"/>
+        <w:pStyle w:val="Heading2"/>
       </w:pPr>
       <w:r>
         <w:t>Ausgeschlossene Funktionalitäten und Eigenschaften</w:t>
@@ -1092,7 +1207,7 @@
     </w:p>
     <w:p>
       <w:pPr>
-        <w:pStyle w:val="berschrift3"/>
+        <w:pStyle w:val="Heading3"/>
       </w:pPr>
       <w:r>
         <w:t>Einschränkungen der Software für Stimmabgaben</w:t>
@@ -1105,7 +1220,7 @@
     </w:p>
     <w:p>
       <w:pPr>
-        <w:pStyle w:val="Listenabsatz"/>
+        <w:pStyle w:val="ListParagraph"/>
         <w:numPr>
           <w:ilvl w:val="0"/>
           <w:numId w:val="3"/>
@@ -1117,7 +1232,7 @@
     </w:p>
     <w:p>
       <w:pPr>
-        <w:pStyle w:val="Listenabsatz"/>
+        <w:pStyle w:val="ListParagraph"/>
         <w:numPr>
           <w:ilvl w:val="0"/>
           <w:numId w:val="3"/>
@@ -1132,7 +1247,7 @@
     </w:p>
     <w:p>
       <w:pPr>
-        <w:pStyle w:val="Listenabsatz"/>
+        <w:pStyle w:val="ListParagraph"/>
         <w:numPr>
           <w:ilvl w:val="0"/>
           <w:numId w:val="3"/>
@@ -1144,7 +1259,7 @@
     </w:p>
     <w:p>
       <w:pPr>
-        <w:pStyle w:val="Listenabsatz"/>
+        <w:pStyle w:val="ListParagraph"/>
         <w:numPr>
           <w:ilvl w:val="0"/>
           <w:numId w:val="3"/>
@@ -1156,7 +1271,7 @@
     </w:p>
     <w:p>
       <w:pPr>
-        <w:pStyle w:val="Listenabsatz"/>
+        <w:pStyle w:val="ListParagraph"/>
         <w:numPr>
           <w:ilvl w:val="0"/>
           <w:numId w:val="3"/>
@@ -1174,7 +1289,7 @@
     </w:p>
     <w:p>
       <w:pPr>
-        <w:pStyle w:val="berschrift3"/>
+        <w:pStyle w:val="Heading3"/>
       </w:pPr>
       <w:r>
         <w:t xml:space="preserve">Einschränkungen </w:t>
@@ -1202,7 +1317,7 @@
     </w:p>
     <w:p>
       <w:pPr>
-        <w:pStyle w:val="berschrift3"/>
+        <w:pStyle w:val="Heading3"/>
       </w:pPr>
       <w:r>
         <w:t>Landeseinschränkung</w:t>
@@ -1215,7 +1330,7 @@
     </w:p>
     <w:p>
       <w:pPr>
-        <w:pStyle w:val="berschrift3"/>
+        <w:pStyle w:val="Heading3"/>
       </w:pPr>
       <w:r>
         <w:t>Gesetzliche Klausel</w:t>
@@ -1228,7 +1343,7 @@
     </w:p>
     <w:p>
       <w:pPr>
-        <w:pStyle w:val="berschrift3"/>
+        <w:pStyle w:val="Heading3"/>
       </w:pPr>
       <w:r>
         <w:t>Genereller Ausschluss</w:t>
@@ -1261,7 +1376,7 @@
     </w:p>
     <w:p>
       <w:pPr>
-        <w:pStyle w:val="berschrift2"/>
+        <w:pStyle w:val="Heading2"/>
       </w:pPr>
       <w:bookmarkStart w:id="0" w:name="_Ref213578037"/>
       <w:r>
@@ -1286,7 +1401,7 @@
     </w:p>
     <w:p>
       <w:pPr>
-        <w:pStyle w:val="Listenabsatz"/>
+        <w:pStyle w:val="ListParagraph"/>
         <w:numPr>
           <w:ilvl w:val="0"/>
           <w:numId w:val="5"/>
@@ -1298,7 +1413,7 @@
     </w:p>
     <w:p>
       <w:pPr>
-        <w:pStyle w:val="Listenabsatz"/>
+        <w:pStyle w:val="ListParagraph"/>
         <w:numPr>
           <w:ilvl w:val="0"/>
           <w:numId w:val="5"/>
@@ -1310,7 +1425,7 @@
     </w:p>
     <w:p>
       <w:pPr>
-        <w:pStyle w:val="Listenabsatz"/>
+        <w:pStyle w:val="ListParagraph"/>
         <w:numPr>
           <w:ilvl w:val="0"/>
           <w:numId w:val="5"/>
@@ -1322,7 +1437,7 @@
     </w:p>
     <w:p>
       <w:pPr>
-        <w:pStyle w:val="Listenabsatz"/>
+        <w:pStyle w:val="ListParagraph"/>
         <w:numPr>
           <w:ilvl w:val="0"/>
           <w:numId w:val="5"/>
@@ -1339,10 +1454,10 @@
       <w:r>
         <w:rPr>
           <w:noProof/>
-          <w:lang w:eastAsia="de-DE"/>
+          <w:lang w:val="en-US"/>
         </w:rPr>
         <w:drawing>
-          <wp:inline distT="0" distB="0" distL="0" distR="0">
+          <wp:inline distT="0" distB="0" distL="0" distR="0" wp14:anchorId="4C23BB3B" wp14:editId="11D29470">
             <wp:extent cx="5270332" cy="3081266"/>
             <wp:effectExtent l="0" t="0" r="0" b="0"/>
             <wp:docPr id="1" name="Picture 1"/>
@@ -1359,10 +1474,10 @@
                     </pic:cNvPicPr>
                   </pic:nvPicPr>
                   <pic:blipFill>
-                    <a:blip r:embed="rId5">
+                    <a:blip r:embed="rId6">
                       <a:extLst>
                         <a:ext uri="{28A0092B-C50C-407E-A947-70E740481C1C}">
-                          <a14:useLocalDpi xmlns:a14="http://schemas.microsoft.com/office/drawing/2010/main" xmlns:wps="http://schemas.microsoft.com/office/word/2010/wordprocessingShape" xmlns:wpi="http://schemas.microsoft.com/office/word/2010/wordprocessingInk" xmlns:wpg="http://schemas.microsoft.com/office/word/2010/wordprocessingGroup" xmlns:w14="http://schemas.microsoft.com/office/word/2010/wordml" xmlns:w="http://schemas.openxmlformats.org/wordprocessingml/2006/main" xmlns:w10="urn:schemas-microsoft-com:office:word" xmlns:wp14="http://schemas.microsoft.com/office/word/2010/wordprocessingDrawing" xmlns:v="urn:schemas-microsoft-com:vml" xmlns:o="urn:schemas-microsoft-com:office:office" xmlns:mv="urn:schemas-microsoft-com:mac:vml" xmlns:mc="http://schemas.openxmlformats.org/markup-compatibility/2006" xmlns:mo="http://schemas.microsoft.com/office/mac/office/2008/main" xmlns:wpc="http://schemas.microsoft.com/office/word/2010/wordprocessingCanvas" xmlns="" val="0"/>
+                          <a14:useLocalDpi xmlns:a14="http://schemas.microsoft.com/office/drawing/2010/main" val="0"/>
                         </a:ext>
                       </a:extLst>
                     </a:blip>
@@ -1393,7 +1508,7 @@
     </w:p>
     <w:p>
       <w:pPr>
-        <w:pStyle w:val="Beschriftung"/>
+        <w:pStyle w:val="Caption"/>
       </w:pPr>
       <w:bookmarkStart w:id="1" w:name="_Ref213576432"/>
       <w:r>
@@ -1419,10 +1534,18 @@
       </w:r>
       <w:bookmarkEnd w:id="1"/>
       <w:r>
-        <w:t>: Use</w:t>
-      </w:r>
-      <w:r>
-        <w:t>Case-</w:t>
+        <w:t xml:space="preserve">: </w:t>
+      </w:r>
+      <w:proofErr w:type="spellStart"/>
+      <w:r>
+        <w:t>Use</w:t>
+      </w:r>
+      <w:r>
+        <w:t>Case</w:t>
+      </w:r>
+      <w:proofErr w:type="spellEnd"/>
+      <w:r>
+        <w:t>-</w:t>
       </w:r>
       <w:r>
         <w:t>Diagramm der Benutzerrollen im Software-System ‚Bundestagswahlen’</w:t>
@@ -1430,7 +1553,7 @@
     </w:p>
     <w:p>
       <w:pPr>
-        <w:pStyle w:val="berschrift3"/>
+        <w:pStyle w:val="Heading3"/>
       </w:pPr>
       <w:r>
         <w:t>Wahlberechtigte</w:t>
@@ -1438,7 +1561,15 @@
     </w:p>
     <w:p>
       <w:r>
-        <w:t xml:space="preserve">Das UseCase-Diagramm, dargestellt in </w:t>
+        <w:t xml:space="preserve">Das </w:t>
+      </w:r>
+      <w:proofErr w:type="spellStart"/>
+      <w:r>
+        <w:t>UseCase</w:t>
+      </w:r>
+      <w:proofErr w:type="spellEnd"/>
+      <w:r>
+        <w:t xml:space="preserve">-Diagramm, dargestellt in </w:t>
       </w:r>
       <w:r>
         <w:fldChar w:fldCharType="begin"/>
@@ -1485,7 +1616,7 @@
     </w:p>
     <w:p>
       <w:pPr>
-        <w:pStyle w:val="berschrift3"/>
+        <w:pStyle w:val="Heading3"/>
       </w:pPr>
       <w:r>
         <w:t>Einwohner</w:t>
@@ -1504,7 +1635,7 @@
     </w:p>
     <w:p>
       <w:pPr>
-        <w:pStyle w:val="berschrift3"/>
+        <w:pStyle w:val="Heading3"/>
       </w:pPr>
       <w:r>
         <w:t>Akkreditierte Institutionen</w:t>
@@ -1532,7 +1663,7 @@
     </w:p>
     <w:p>
       <w:pPr>
-        <w:pStyle w:val="berschrift3"/>
+        <w:pStyle w:val="Heading3"/>
       </w:pPr>
       <w:r>
         <w:t>Bundeswahlleiter</w:t>
@@ -1563,7 +1694,7 @@
     </w:p>
     <w:p>
       <w:pPr>
-        <w:pStyle w:val="berschrift1"/>
+        <w:pStyle w:val="Heading1"/>
       </w:pPr>
       <w:r>
         <w:lastRenderedPageBreak/>
@@ -1577,7 +1708,7 @@
     </w:p>
     <w:p>
       <w:pPr>
-        <w:pStyle w:val="berschrift2"/>
+        <w:pStyle w:val="Heading2"/>
       </w:pPr>
       <w:r>
         <w:t>Backend</w:t>
@@ -1585,16 +1716,34 @@
     </w:p>
     <w:p>
       <w:r>
-        <w:t>Komponenten zur Verarbeitung von Benutzereingaben (Managed Beans):</w:t>
-      </w:r>
-    </w:p>
-    <w:p>
-      <w:pPr>
-        <w:pStyle w:val="berschrift3"/>
-      </w:pPr>
+        <w:t>Komponenten zur Verarbeitung von Benutzereingaben (</w:t>
+      </w:r>
+      <w:proofErr w:type="spellStart"/>
+      <w:r>
+        <w:t>Managed</w:t>
+      </w:r>
+      <w:proofErr w:type="spellEnd"/>
+      <w:r>
+        <w:t xml:space="preserve"> </w:t>
+      </w:r>
+      <w:proofErr w:type="spellStart"/>
+      <w:r>
+        <w:t>Beans</w:t>
+      </w:r>
+      <w:proofErr w:type="spellEnd"/>
+      <w:r>
+        <w:t>):</w:t>
+      </w:r>
+    </w:p>
+    <w:p>
+      <w:pPr>
+        <w:pStyle w:val="Heading3"/>
+      </w:pPr>
+      <w:proofErr w:type="spellStart"/>
       <w:r>
         <w:t>VotingController</w:t>
       </w:r>
+      <w:proofErr w:type="spellEnd"/>
     </w:p>
     <w:p>
       <w:r>
@@ -1606,7 +1755,23 @@
     </w:p>
     <w:p>
       <w:r>
-        <w:t>leitet diese entsprechend an die Komponente VotingDAO bzw.  VotingBulkImporterService weiter. Das Ergebnis wird an die Frontend-Komponente des entsprechenden Benutzers weitergegeben.</w:t>
+        <w:t xml:space="preserve">leitet diese entsprechend an die Komponente </w:t>
+      </w:r>
+      <w:proofErr w:type="spellStart"/>
+      <w:r>
+        <w:t>VotingDAO</w:t>
+      </w:r>
+      <w:proofErr w:type="spellEnd"/>
+      <w:r>
+        <w:t xml:space="preserve"> bzw.  </w:t>
+      </w:r>
+      <w:proofErr w:type="spellStart"/>
+      <w:r>
+        <w:t>VotingBulkImporterService</w:t>
+      </w:r>
+      <w:proofErr w:type="spellEnd"/>
+      <w:r>
+        <w:t xml:space="preserve"> weiter. Das Ergebnis wird an die Frontend-Komponente des entsprechenden Benutzers weitergegeben.</w:t>
       </w:r>
       <w:r>
         <w:tab/>
@@ -1618,24 +1783,50 @@
     </w:p>
     <w:p>
       <w:pPr>
-        <w:pStyle w:val="berschrift3"/>
-      </w:pPr>
+        <w:pStyle w:val="Heading3"/>
+      </w:pPr>
+      <w:proofErr w:type="spellStart"/>
       <w:r>
         <w:t>AnalysisController</w:t>
       </w:r>
+      <w:proofErr w:type="spellEnd"/>
     </w:p>
     <w:p>
       <w:r>
         <w:t>Dieser n</w:t>
       </w:r>
       <w:r>
-        <w:t>immt jegliche Anweisungen bzgl. Auswertung der Wahlergebnisse entgegen und leitet diese an den AnalysisService weiter. Die Ergebnisse</w:t>
+        <w:t xml:space="preserve">immt jegliche Anweisungen bzgl. Auswertung der Wahlergebnisse entgegen und leitet diese an den </w:t>
+      </w:r>
+      <w:proofErr w:type="spellStart"/>
+      <w:r>
+        <w:t>AnalysisService</w:t>
+      </w:r>
+      <w:proofErr w:type="spellEnd"/>
+      <w:r>
+        <w:t xml:space="preserve"> weiter. Die Ergebnisse</w:t>
       </w:r>
       <w:r>
         <w:t xml:space="preserve"> </w:t>
       </w:r>
       <w:r>
-        <w:t>werden wie gewünscht aufbereitet und der AnalysisView bzw. ExtendedAnalysisView zur Anzeige weitergereicht.</w:t>
+        <w:t xml:space="preserve">werden wie gewünscht aufbereitet und der </w:t>
+      </w:r>
+      <w:proofErr w:type="spellStart"/>
+      <w:r>
+        <w:t>AnalysisView</w:t>
+      </w:r>
+      <w:proofErr w:type="spellEnd"/>
+      <w:r>
+        <w:t xml:space="preserve"> bzw. </w:t>
+      </w:r>
+      <w:proofErr w:type="spellStart"/>
+      <w:r>
+        <w:t>ExtendedAnalysisView</w:t>
+      </w:r>
+      <w:proofErr w:type="spellEnd"/>
+      <w:r>
+        <w:t xml:space="preserve"> zur Anzeige weitergereicht.</w:t>
       </w:r>
       <w:r>
         <w:tab/>
@@ -1646,18 +1837,28 @@
     </w:p>
     <w:p>
       <w:pPr>
-        <w:pStyle w:val="berschrift3"/>
-      </w:pPr>
+        <w:pStyle w:val="Heading3"/>
+      </w:pPr>
+      <w:proofErr w:type="spellStart"/>
       <w:r>
         <w:t>SimulationController</w:t>
       </w:r>
+      <w:proofErr w:type="spellEnd"/>
     </w:p>
     <w:p>
       <w:r>
         <w:t>Dieser n</w:t>
       </w:r>
       <w:r>
-        <w:t>immt die Anweisung entgegen, Simulationsdaten für Testzwecke zu generieren und leitet diese dem SimulationService weiter.</w:t>
+        <w:t xml:space="preserve">immt die Anweisung entgegen, Simulationsdaten für Testzwecke zu generieren und leitet diese dem </w:t>
+      </w:r>
+      <w:proofErr w:type="spellStart"/>
+      <w:r>
+        <w:t>SimulationService</w:t>
+      </w:r>
+      <w:proofErr w:type="spellEnd"/>
+      <w:r>
+        <w:t xml:space="preserve"> weiter.</w:t>
       </w:r>
     </w:p>
     <w:p/>
@@ -1668,7 +1869,7 @@
     </w:p>
     <w:p>
       <w:pPr>
-        <w:pStyle w:val="berschrift3"/>
+        <w:pStyle w:val="Heading3"/>
       </w:pPr>
       <w:r>
         <w:t>Komponenten zur Verarbeitung/Aufbereitung von Daten:</w:t>
@@ -1676,27 +1877,39 @@
     </w:p>
     <w:p>
       <w:pPr>
-        <w:pStyle w:val="berschrift4"/>
-      </w:pPr>
+        <w:pStyle w:val="Heading4"/>
+      </w:pPr>
+      <w:proofErr w:type="spellStart"/>
       <w:r>
         <w:t>AnalysisService</w:t>
       </w:r>
+      <w:proofErr w:type="spellEnd"/>
     </w:p>
     <w:p>
       <w:r>
         <w:t>Dieser Service z</w:t>
       </w:r>
       <w:r>
-        <w:t>ieht die relevanten Daten zur Wahl über die Komponente VotingDAO und aggregiert diese entsprechend der gewünschten Auswertungen.</w:t>
-      </w:r>
-    </w:p>
-    <w:p>
-      <w:pPr>
-        <w:pStyle w:val="berschrift4"/>
-      </w:pPr>
+        <w:t xml:space="preserve">ieht die relevanten Daten zur Wahl über die Komponente </w:t>
+      </w:r>
+      <w:proofErr w:type="spellStart"/>
+      <w:r>
+        <w:t>VotingDAO</w:t>
+      </w:r>
+      <w:proofErr w:type="spellEnd"/>
+      <w:r>
+        <w:t xml:space="preserve"> und aggregiert diese entsprechend der gewünschten Auswertungen.</w:t>
+      </w:r>
+    </w:p>
+    <w:p>
+      <w:pPr>
+        <w:pStyle w:val="Heading4"/>
+      </w:pPr>
+      <w:proofErr w:type="spellStart"/>
       <w:r>
         <w:t>SimulationService</w:t>
       </w:r>
+      <w:proofErr w:type="spellEnd"/>
     </w:p>
     <w:p>
       <w:r>
@@ -1709,16 +1922,26 @@
         <w:t>s</w:t>
       </w:r>
       <w:r>
-        <w:t>chreibt diese über die Komponente VotingDAO in die Datenbank.</w:t>
-      </w:r>
-    </w:p>
-    <w:p>
-      <w:pPr>
-        <w:pStyle w:val="berschrift4"/>
-      </w:pPr>
+        <w:t xml:space="preserve">chreibt diese über die Komponente </w:t>
+      </w:r>
+      <w:proofErr w:type="spellStart"/>
+      <w:r>
+        <w:t>VotingDAO</w:t>
+      </w:r>
+      <w:proofErr w:type="spellEnd"/>
+      <w:r>
+        <w:t xml:space="preserve"> in die Datenbank.</w:t>
+      </w:r>
+    </w:p>
+    <w:p>
+      <w:pPr>
+        <w:pStyle w:val="Heading4"/>
+      </w:pPr>
+      <w:proofErr w:type="spellStart"/>
       <w:r>
         <w:t>VotingBulkImporterService</w:t>
       </w:r>
+      <w:proofErr w:type="spellEnd"/>
     </w:p>
     <w:p>
       <w:r>
@@ -1731,20 +1954,33 @@
         <w:t xml:space="preserve"> </w:t>
       </w:r>
       <w:r>
-        <w:t>die Komponente VotingDAO in die Datenbank geschrieben.</w:t>
-      </w:r>
-    </w:p>
-    <w:p>
-      <w:pPr>
-        <w:pStyle w:val="berschrift3"/>
+        <w:t xml:space="preserve">die Komponente </w:t>
+      </w:r>
+      <w:proofErr w:type="spellStart"/>
+      <w:r>
+        <w:t>VotingDAO</w:t>
+      </w:r>
+      <w:proofErr w:type="spellEnd"/>
+      <w:r>
+        <w:t xml:space="preserve"> in die Datenbank geschrieben.</w:t>
+      </w:r>
+    </w:p>
+    <w:p>
+      <w:pPr>
+        <w:pStyle w:val="Heading3"/>
       </w:pPr>
       <w:r>
         <w:t>Model/Domain Klassen zur Abbildung der Speicherstrukturen:</w:t>
       </w:r>
     </w:p>
     <w:p>
-      <w:r>
-        <w:t>Dies Modellierung wird g</w:t>
+      <w:proofErr w:type="gramStart"/>
+      <w:r>
+        <w:t>Dies Modellierung wird</w:t>
+      </w:r>
+      <w:proofErr w:type="gramEnd"/>
+      <w:r>
+        <w:t xml:space="preserve"> g</w:t>
       </w:r>
       <w:r>
         <w:t xml:space="preserve">emäß </w:t>
@@ -1790,16 +2026,18 @@
       <w:pPr>
         <w:keepNext/>
       </w:pPr>
+      <w:bookmarkStart w:id="2" w:name="_GoBack"/>
+      <w:bookmarkEnd w:id="2"/>
       <w:r>
         <w:rPr>
           <w:noProof/>
-          <w:lang w:eastAsia="de-DE"/>
+          <w:lang w:val="en-US"/>
         </w:rPr>
         <w:lastRenderedPageBreak/>
         <w:drawing>
-          <wp:inline distT="0" distB="0" distL="0" distR="0">
-            <wp:extent cx="5531672" cy="3200400"/>
-            <wp:effectExtent l="0" t="0" r="5715" b="0"/>
+          <wp:inline distT="0" distB="0" distL="0" distR="0" wp14:anchorId="56954389" wp14:editId="374CB71C">
+            <wp:extent cx="5531672" cy="3011688"/>
+            <wp:effectExtent l="0" t="0" r="0" b="0"/>
             <wp:docPr id="2" name="Picture 2"/>
             <wp:cNvGraphicFramePr>
               <a:graphicFrameLocks xmlns:a="http://schemas.openxmlformats.org/drawingml/2006/main" noChangeAspect="1"/>
@@ -1814,14 +2052,13 @@
                     </pic:cNvPicPr>
                   </pic:nvPicPr>
                   <pic:blipFill>
-                    <a:blip r:embed="rId6">
+                    <a:blip r:embed="rId7">
                       <a:extLst>
                         <a:ext uri="{28A0092B-C50C-407E-A947-70E740481C1C}">
-                          <a14:useLocalDpi xmlns:a14="http://schemas.microsoft.com/office/drawing/2010/main" xmlns:wps="http://schemas.microsoft.com/office/word/2010/wordprocessingShape" xmlns:wpi="http://schemas.microsoft.com/office/word/2010/wordprocessingInk" xmlns:wpg="http://schemas.microsoft.com/office/word/2010/wordprocessingGroup" xmlns:w14="http://schemas.microsoft.com/office/word/2010/wordml" xmlns:w="http://schemas.openxmlformats.org/wordprocessingml/2006/main" xmlns:w10="urn:schemas-microsoft-com:office:word" xmlns:wp14="http://schemas.microsoft.com/office/word/2010/wordprocessingDrawing" xmlns:v="urn:schemas-microsoft-com:vml" xmlns:o="urn:schemas-microsoft-com:office:office" xmlns:mv="urn:schemas-microsoft-com:mac:vml" xmlns:mc="http://schemas.openxmlformats.org/markup-compatibility/2006" xmlns:mo="http://schemas.microsoft.com/office/mac/office/2008/main" xmlns:wpc="http://schemas.microsoft.com/office/word/2010/wordprocessingCanvas" xmlns="" val="0"/>
+                          <a14:useLocalDpi xmlns:a14="http://schemas.microsoft.com/office/drawing/2010/main" val="0"/>
                         </a:ext>
                       </a:extLst>
                     </a:blip>
-                    <a:srcRect/>
                     <a:stretch>
                       <a:fillRect/>
                     </a:stretch>
@@ -1829,7 +2066,7 @@
                   <pic:spPr bwMode="auto">
                     <a:xfrm>
                       <a:off x="0" y="0"/>
-                      <a:ext cx="5531672" cy="3200400"/>
+                      <a:ext cx="5531672" cy="3011688"/>
                     </a:xfrm>
                     <a:prstGeom prst="rect">
                       <a:avLst/>
@@ -1848,9 +2085,9 @@
     </w:p>
     <w:p>
       <w:pPr>
-        <w:pStyle w:val="Beschriftung"/>
-      </w:pPr>
-      <w:bookmarkStart w:id="2" w:name="_Ref213578172"/>
+        <w:pStyle w:val="Caption"/>
+      </w:pPr>
+      <w:bookmarkStart w:id="3" w:name="_Ref213578172"/>
       <w:r>
         <w:t xml:space="preserve">Abbildung </w:t>
       </w:r>
@@ -1872,14 +2109,14 @@
       <w:r>
         <w:fldChar w:fldCharType="end"/>
       </w:r>
-      <w:bookmarkEnd w:id="2"/>
+      <w:bookmarkEnd w:id="3"/>
       <w:r>
         <w:t>: UML Klassendiagramm für die Modellierung der Speicherstrukturen</w:t>
       </w:r>
     </w:p>
     <w:p>
       <w:pPr>
-        <w:pStyle w:val="berschrift3"/>
+        <w:pStyle w:val="Heading3"/>
       </w:pPr>
       <w:r>
         <w:t>Komponenten fü</w:t>
@@ -1888,7 +2125,15 @@
         <w:t>r Datenbankzugriff</w:t>
       </w:r>
       <w:r>
-        <w:t xml:space="preserve"> (DAO's)</w:t>
+        <w:t xml:space="preserve"> (</w:t>
+      </w:r>
+      <w:proofErr w:type="spellStart"/>
+      <w:r>
+        <w:t>DAO's</w:t>
+      </w:r>
+      <w:proofErr w:type="spellEnd"/>
+      <w:r>
+        <w:t>)</w:t>
       </w:r>
       <w:r>
         <w:t>:</w:t>
@@ -1896,18 +2141,116 @@
     </w:p>
     <w:p>
       <w:pPr>
-        <w:pStyle w:val="berschrift4"/>
-      </w:pPr>
+        <w:pStyle w:val="Heading4"/>
+      </w:pPr>
+      <w:proofErr w:type="spellStart"/>
       <w:r>
         <w:t>VotingDAO</w:t>
       </w:r>
+      <w:proofErr w:type="spellEnd"/>
     </w:p>
     <w:p>
       <w:r>
         <w:t>Diese Komponente b</w:t>
       </w:r>
       <w:r>
-        <w:t>ietet eine schreibberechtigte Schnittstelle zur Datenbank (für Stimmen)</w:t>
+        <w:t>ietet eine schreibberechtigte Schnittstelle zur Datenbank (für Stimmen</w:t>
+      </w:r>
+      <w:proofErr w:type="gramStart"/>
+      <w:r>
+        <w:t>)</w:t>
+      </w:r>
+      <w:r>
+        <w:t xml:space="preserve"> an</w:t>
+      </w:r>
+      <w:proofErr w:type="gramEnd"/>
+      <w:r>
+        <w:t>.</w:t>
+      </w:r>
+    </w:p>
+    <w:p>
+      <w:pPr>
+        <w:pStyle w:val="Heading4"/>
+      </w:pPr>
+      <w:proofErr w:type="spellStart"/>
+      <w:r>
+        <w:t>AnalysisDAO</w:t>
+      </w:r>
+      <w:proofErr w:type="spellEnd"/>
+    </w:p>
+    <w:p>
+      <w:r>
+        <w:t>Diese Komponente b</w:t>
+      </w:r>
+      <w:r>
+        <w:t>ietet eine leseberechtigte Schnittstelle zur Datenbank (für Wahlergebnisse</w:t>
+      </w:r>
+      <w:proofErr w:type="gramStart"/>
+      <w:r>
+        <w:t>)</w:t>
+      </w:r>
+      <w:r>
+        <w:t xml:space="preserve"> an</w:t>
+      </w:r>
+      <w:proofErr w:type="gramEnd"/>
+      <w:r>
+        <w:t>.</w:t>
+      </w:r>
+    </w:p>
+    <w:p>
+      <w:pPr>
+        <w:pStyle w:val="Heading2"/>
+      </w:pPr>
+      <w:r>
+        <w:t>Frontend</w:t>
+      </w:r>
+    </w:p>
+    <w:p>
+      <w:pPr>
+        <w:pStyle w:val="Heading3"/>
+      </w:pPr>
+      <w:proofErr w:type="spellStart"/>
+      <w:r>
+        <w:t>VotingHomeView</w:t>
+      </w:r>
+      <w:proofErr w:type="spellEnd"/>
+    </w:p>
+    <w:p>
+      <w:r>
+        <w:t xml:space="preserve">Diese Ansicht kümmert sich um die </w:t>
+      </w:r>
+      <w:r>
+        <w:t>S</w:t>
+      </w:r>
+      <w:r>
+        <w:t>tartanzeige</w:t>
+      </w:r>
+      <w:r>
+        <w:t xml:space="preserve"> für den Wähler</w:t>
+      </w:r>
+      <w:r>
+        <w:t>.</w:t>
+      </w:r>
+      <w:r>
+        <w:t xml:space="preserve"> </w:t>
+      </w:r>
+    </w:p>
+    <w:p>
+      <w:pPr>
+        <w:pStyle w:val="Heading3"/>
+      </w:pPr>
+      <w:proofErr w:type="spellStart"/>
+      <w:r>
+        <w:t>VotingView</w:t>
+      </w:r>
+      <w:proofErr w:type="spellEnd"/>
+    </w:p>
+    <w:p>
+      <w:r>
+        <w:t xml:space="preserve">Diese Ansicht bietet die </w:t>
+      </w:r>
+      <w:r>
+        <w:t>Anzeige des Wahlzettels</w:t>
       </w:r>
       <w:r>
         <w:t xml:space="preserve"> an.</w:t>
@@ -1915,18 +2258,74 @@
     </w:p>
     <w:p>
       <w:pPr>
-        <w:pStyle w:val="berschrift4"/>
-      </w:pPr>
-      <w:r>
-        <w:t>AnalysisDAO</w:t>
-      </w:r>
-    </w:p>
-    <w:p>
-      <w:r>
-        <w:t>Diese Komponente b</w:t>
-      </w:r>
-      <w:r>
-        <w:t>ietet eine leseberechtigte Schnittstelle zur Datenbank (für Wahlergebnisse)</w:t>
+        <w:pStyle w:val="Heading3"/>
+      </w:pPr>
+      <w:proofErr w:type="spellStart"/>
+      <w:r>
+        <w:t>VotingConfirmationView</w:t>
+      </w:r>
+      <w:proofErr w:type="spellEnd"/>
+    </w:p>
+    <w:p>
+      <w:r>
+        <w:t xml:space="preserve">Diese Ansicht ist für die </w:t>
+      </w:r>
+      <w:r>
+        <w:t>Bestätigungsanzeige direkt nach Stimmabgabe</w:t>
+      </w:r>
+      <w:r>
+        <w:t xml:space="preserve"> gedacht.</w:t>
+      </w:r>
+    </w:p>
+    <w:p>
+      <w:pPr>
+        <w:pStyle w:val="Heading3"/>
+      </w:pPr>
+      <w:proofErr w:type="spellStart"/>
+      <w:r>
+        <w:t>VotingBulkImporterView</w:t>
+      </w:r>
+      <w:proofErr w:type="spellEnd"/>
+    </w:p>
+    <w:p>
+      <w:r>
+        <w:t xml:space="preserve">Dies ist eine </w:t>
+      </w:r>
+      <w:r>
+        <w:t>Anzeige mit Upload</w:t>
+      </w:r>
+      <w:r>
+        <w:t xml:space="preserve"> M</w:t>
+      </w:r>
+      <w:r>
+        <w:t>öglichkeit einer CSV-Datei, welche Stimmen zur Wahl beinhaltet</w:t>
+      </w:r>
+      <w:r>
+        <w:t>.</w:t>
+      </w:r>
+    </w:p>
+    <w:p>
+      <w:pPr>
+        <w:pStyle w:val="Heading3"/>
+      </w:pPr>
+      <w:proofErr w:type="spellStart"/>
+      <w:r>
+        <w:t>VotingUpdateView</w:t>
+      </w:r>
+      <w:proofErr w:type="spellEnd"/>
+    </w:p>
+    <w:p>
+      <w:r>
+        <w:t xml:space="preserve">Diese </w:t>
+      </w:r>
+      <w:r>
+        <w:t>Listenansicht der entsprechenden Stimmen</w:t>
+      </w:r>
+      <w:r>
+        <w:t xml:space="preserve"> bietet eine</w:t>
+      </w:r>
+      <w:r>
+        <w:t xml:space="preserve"> Möglichkeit zur Abänderung durch selektieren der entsprechenden Stimme</w:t>
       </w:r>
       <w:r>
         <w:t xml:space="preserve"> an.</w:t>
@@ -1934,155 +2333,35 @@
     </w:p>
     <w:p>
       <w:pPr>
-        <w:pStyle w:val="berschrift2"/>
-      </w:pPr>
-      <w:r>
-        <w:t>Frontend</w:t>
-      </w:r>
-    </w:p>
-    <w:p>
-      <w:pPr>
-        <w:pStyle w:val="berschrift3"/>
-      </w:pPr>
-      <w:r>
-        <w:t>VotingHomeView</w:t>
-      </w:r>
-    </w:p>
-    <w:p>
-      <w:r>
-        <w:t xml:space="preserve">Diese Ansicht kümmert sich um die </w:t>
-      </w:r>
-      <w:r>
-        <w:t>S</w:t>
-      </w:r>
-      <w:r>
-        <w:t>tartanzeige</w:t>
-      </w:r>
-      <w:r>
-        <w:t xml:space="preserve"> für den Wähler</w:t>
+        <w:pStyle w:val="Heading3"/>
+      </w:pPr>
+      <w:proofErr w:type="spellStart"/>
+      <w:r>
+        <w:t>AnalysisView</w:t>
+      </w:r>
+      <w:proofErr w:type="spellEnd"/>
+    </w:p>
+    <w:p>
+      <w:r>
+        <w:t xml:space="preserve">Dies ist die </w:t>
+      </w:r>
+      <w:r>
+        <w:t>Basisansicht für aggregierte und ausgewertete Wahlergebnisse</w:t>
       </w:r>
       <w:r>
         <w:t>.</w:t>
       </w:r>
-      <w:r>
-        <w:t xml:space="preserve"> </w:t>
-      </w:r>
-    </w:p>
-    <w:p>
-      <w:pPr>
-        <w:pStyle w:val="berschrift3"/>
-      </w:pPr>
-      <w:r>
-        <w:t>VotingView</w:t>
-      </w:r>
-    </w:p>
-    <w:p>
-      <w:r>
-        <w:t xml:space="preserve">Diese Ansicht bietet die </w:t>
-      </w:r>
-      <w:r>
-        <w:t>Anzeige des Wahlzettels</w:t>
-      </w:r>
-      <w:r>
-        <w:t xml:space="preserve"> an.</w:t>
-      </w:r>
-    </w:p>
-    <w:p>
-      <w:pPr>
-        <w:pStyle w:val="berschrift3"/>
-      </w:pPr>
-      <w:r>
-        <w:t>VotingConfirmationView</w:t>
-      </w:r>
-    </w:p>
-    <w:p>
-      <w:r>
-        <w:t xml:space="preserve">Diese Ansicht ist für die </w:t>
-      </w:r>
-      <w:r>
-        <w:t>Bestätigungsanzeige direkt nach Stimmabgabe</w:t>
-      </w:r>
-      <w:r>
-        <w:t xml:space="preserve"> gedacht.</w:t>
-      </w:r>
-    </w:p>
-    <w:p>
-      <w:pPr>
-        <w:pStyle w:val="berschrift3"/>
-      </w:pPr>
-      <w:r>
-        <w:t>VotingBulkImporterView</w:t>
-      </w:r>
-    </w:p>
-    <w:p>
-      <w:r>
-        <w:t xml:space="preserve">Dies ist eine </w:t>
-      </w:r>
-      <w:r>
-        <w:t>Anzeige mit Upload</w:t>
-      </w:r>
-      <w:r>
-        <w:t xml:space="preserve"> M</w:t>
-      </w:r>
-      <w:r>
-        <w:t>öglichkeit einer CSV-Datei, welche Stimmen zur Wahl beinhaltet</w:t>
-      </w:r>
-      <w:r>
-        <w:t>.</w:t>
-      </w:r>
-    </w:p>
-    <w:p>
-      <w:pPr>
-        <w:pStyle w:val="berschrift3"/>
-      </w:pPr>
-      <w:r>
-        <w:t>VotingUpdateView</w:t>
-      </w:r>
-    </w:p>
-    <w:p>
-      <w:r>
-        <w:t xml:space="preserve">Diese </w:t>
-      </w:r>
-      <w:r>
-        <w:t>Listenansicht der entsprechenden Stimmen</w:t>
-      </w:r>
-      <w:r>
-        <w:t xml:space="preserve"> bietet eine</w:t>
-      </w:r>
-      <w:r>
-        <w:t xml:space="preserve"> Möglichkeit zur Abänderung durch selektieren der entsprechenden Stimme</w:t>
-      </w:r>
-      <w:r>
-        <w:t xml:space="preserve"> an.</w:t>
-      </w:r>
-    </w:p>
-    <w:p>
-      <w:pPr>
-        <w:pStyle w:val="berschrift3"/>
-      </w:pPr>
-      <w:r>
-        <w:t>AnalysisView</w:t>
-      </w:r>
-    </w:p>
-    <w:p>
-      <w:r>
-        <w:t xml:space="preserve">Dies ist die </w:t>
-      </w:r>
-      <w:r>
-        <w:t>Basisansicht für aggregierte und ausgewertete Wahlergebnisse</w:t>
-      </w:r>
-      <w:r>
-        <w:t>.</w:t>
-      </w:r>
-    </w:p>
-    <w:p>
-      <w:pPr>
-        <w:pStyle w:val="berschrift3"/>
-      </w:pPr>
+    </w:p>
+    <w:p>
+      <w:pPr>
+        <w:pStyle w:val="Heading3"/>
+      </w:pPr>
+      <w:proofErr w:type="spellStart"/>
       <w:r>
         <w:lastRenderedPageBreak/>
         <w:t>ExtendedAnalysisView</w:t>
       </w:r>
+      <w:proofErr w:type="spellEnd"/>
     </w:p>
     <w:p>
       <w:r>
@@ -2097,11 +2376,13 @@
     </w:p>
     <w:p>
       <w:pPr>
-        <w:pStyle w:val="berschrift3"/>
-      </w:pPr>
+        <w:pStyle w:val="Heading3"/>
+      </w:pPr>
+      <w:proofErr w:type="spellStart"/>
       <w:r>
         <w:t>SimulationControlView</w:t>
       </w:r>
+      <w:proofErr w:type="spellEnd"/>
     </w:p>
     <w:p>
       <w:r>
@@ -2122,7 +2403,7 @@
     </w:p>
     <w:p>
       <w:pPr>
-        <w:pStyle w:val="berschrift2"/>
+        <w:pStyle w:val="Heading2"/>
       </w:pPr>
       <w:r>
         <w:t>Verwendete Technologien</w:t>
@@ -2135,7 +2416,7 @@
     </w:p>
     <w:p>
       <w:pPr>
-        <w:pStyle w:val="berschrift3"/>
+        <w:pStyle w:val="Heading3"/>
       </w:pPr>
       <w:r>
         <w:t>Datenbank</w:t>
@@ -2145,7 +2426,7 @@
       <w:r>
         <w:t>MySQL Server 5.5 (</w:t>
       </w:r>
-      <w:hyperlink r:id="rId7" w:history="1">
+      <w:hyperlink r:id="rId8" w:history="1">
         <w:r>
           <w:rPr>
             <w:rStyle w:val="Hyperlink"/>
@@ -2160,9 +2441,17 @@
     <w:p/>
     <w:p>
       <w:r>
-        <w:t>Web Engine/Server: Apache Tomcat 7.0.8 (</w:t>
-      </w:r>
-      <w:hyperlink r:id="rId8" w:history="1">
+        <w:t xml:space="preserve">Web Engine/Server: Apache </w:t>
+      </w:r>
+      <w:proofErr w:type="spellStart"/>
+      <w:r>
+        <w:t>Tomcat</w:t>
+      </w:r>
+      <w:proofErr w:type="spellEnd"/>
+      <w:r>
+        <w:t xml:space="preserve"> 7.0.8 (</w:t>
+      </w:r>
+      <w:hyperlink r:id="rId9" w:history="1">
         <w:r>
           <w:rPr>
             <w:rStyle w:val="Hyperlink"/>
@@ -2176,7 +2465,7 @@
     </w:p>
     <w:p>
       <w:pPr>
-        <w:pStyle w:val="berschrift3"/>
+        <w:pStyle w:val="Heading3"/>
       </w:pPr>
       <w:r>
         <w:t>Backend</w:t>
@@ -2189,7 +2478,7 @@
       <w:r>
         <w:t>(</w:t>
       </w:r>
-      <w:hyperlink r:id="rId9" w:history="1">
+      <w:hyperlink r:id="rId10" w:history="1">
         <w:r>
           <w:rPr>
             <w:rStyle w:val="Hyperlink"/>
@@ -2209,7 +2498,7 @@
       <w:r>
         <w:t>Spring Framework (</w:t>
       </w:r>
-      <w:hyperlink r:id="rId10" w:history="1">
+      <w:hyperlink r:id="rId11" w:history="1">
         <w:r>
           <w:rPr>
             <w:rStyle w:val="Hyperlink"/>
@@ -2224,9 +2513,17 @@
     <w:p/>
     <w:p>
       <w:r>
-        <w:t>Apache Commons (</w:t>
-      </w:r>
-      <w:hyperlink r:id="rId11" w:history="1">
+        <w:t xml:space="preserve">Apache </w:t>
+      </w:r>
+      <w:proofErr w:type="spellStart"/>
+      <w:r>
+        <w:t>Commons</w:t>
+      </w:r>
+      <w:proofErr w:type="spellEnd"/>
+      <w:r>
+        <w:t xml:space="preserve"> (</w:t>
+      </w:r>
+      <w:hyperlink r:id="rId12" w:history="1">
         <w:r>
           <w:rPr>
             <w:rStyle w:val="Hyperlink"/>
@@ -2240,7 +2537,7 @@
     </w:p>
     <w:p>
       <w:pPr>
-        <w:pStyle w:val="berschrift3"/>
+        <w:pStyle w:val="Heading3"/>
       </w:pPr>
       <w:r>
         <w:t>Frontend</w:t>
@@ -2248,9 +2545,17 @@
     </w:p>
     <w:p>
       <w:r>
-        <w:t>Java Server Faces 2.0 (</w:t>
-      </w:r>
-      <w:hyperlink r:id="rId12" w:history="1">
+        <w:t xml:space="preserve">Java Server </w:t>
+      </w:r>
+      <w:proofErr w:type="spellStart"/>
+      <w:r>
+        <w:t>Faces</w:t>
+      </w:r>
+      <w:proofErr w:type="spellEnd"/>
+      <w:r>
+        <w:t xml:space="preserve"> 2.0 (</w:t>
+      </w:r>
+      <w:hyperlink r:id="rId13" w:history="1">
         <w:r>
           <w:rPr>
             <w:rStyle w:val="Hyperlink"/>
@@ -2264,10 +2569,15 @@
     </w:p>
     <w:p/>
     <w:p>
-      <w:r>
-        <w:t>Openfaces (</w:t>
-      </w:r>
-      <w:hyperlink r:id="rId13" w:history="1">
+      <w:proofErr w:type="spellStart"/>
+      <w:r>
+        <w:t>Openfaces</w:t>
+      </w:r>
+      <w:proofErr w:type="spellEnd"/>
+      <w:r>
+        <w:t xml:space="preserve"> (</w:t>
+      </w:r>
+      <w:hyperlink r:id="rId14" w:history="1">
         <w:r>
           <w:rPr>
             <w:rStyle w:val="Hyperlink"/>
@@ -2281,7 +2591,7 @@
     </w:p>
     <w:p>
       <w:pPr>
-        <w:pStyle w:val="berschrift2"/>
+        <w:pStyle w:val="Heading2"/>
       </w:pPr>
       <w:r>
         <w:t>Grafische Benutzeroberfläche</w:t>
@@ -2289,13 +2599,21 @@
     </w:p>
     <w:p>
       <w:r>
-        <w:t>Zum besseren Verständnis der Benutzerschnittstellen für Stimmabgabe, Wahlergebnis</w:t>
+        <w:t>Zum besseren Verständnis der Benutzerschnittstellen für Stimmabgabe</w:t>
+      </w:r>
+      <w:proofErr w:type="gramStart"/>
+      <w:r>
+        <w:t>, Wahlergebnis</w:t>
       </w:r>
       <w:r>
         <w:t>a</w:t>
       </w:r>
       <w:r>
-        <w:t>bfrage und Datenbank Verwaltung Frontend, sind hier Entwürfe der Grafischen Oberflächen für die in</w:t>
+        <w:t>bfrage</w:t>
+      </w:r>
+      <w:proofErr w:type="gramEnd"/>
+      <w:r>
+        <w:t xml:space="preserve"> und Datenbank Verwaltung Frontend, sind hier Entwürfe der Grafischen Oberflächen für die in</w:t>
       </w:r>
       <w:r>
         <w:t xml:space="preserve"> Abschnitt</w:t>
@@ -2327,7 +2645,7 @@
     </w:p>
     <w:p>
       <w:pPr>
-        <w:pStyle w:val="berschrift3"/>
+        <w:pStyle w:val="Heading3"/>
       </w:pPr>
       <w:r>
         <w:lastRenderedPageBreak/>
@@ -2341,10 +2659,10 @@
       <w:r>
         <w:rPr>
           <w:noProof/>
-          <w:lang w:eastAsia="de-DE"/>
+          <w:lang w:val="en-US"/>
         </w:rPr>
         <w:drawing>
-          <wp:inline distT="0" distB="0" distL="0" distR="0">
+          <wp:inline distT="0" distB="0" distL="0" distR="0" wp14:anchorId="15198CEF" wp14:editId="1040658C">
             <wp:extent cx="5263515" cy="3493770"/>
             <wp:effectExtent l="0" t="0" r="0" b="11430"/>
             <wp:docPr id="3" name="Picture 3" descr="MBA:Users:davidgrotzky:Dropbox:Documents:SEMaster:1 Semester:DBS:Git:Bundestagswahlen:mockup_data:Wahllokal.png"/>
@@ -2361,10 +2679,10 @@
                     </pic:cNvPicPr>
                   </pic:nvPicPr>
                   <pic:blipFill>
-                    <a:blip r:embed="rId14">
+                    <a:blip r:embed="rId15">
                       <a:extLst>
                         <a:ext uri="{28A0092B-C50C-407E-A947-70E740481C1C}">
-                          <a14:useLocalDpi xmlns:a14="http://schemas.microsoft.com/office/drawing/2010/main" xmlns:wps="http://schemas.microsoft.com/office/word/2010/wordprocessingShape" xmlns:wpi="http://schemas.microsoft.com/office/word/2010/wordprocessingInk" xmlns:wpg="http://schemas.microsoft.com/office/word/2010/wordprocessingGroup" xmlns:w14="http://schemas.microsoft.com/office/word/2010/wordml" xmlns:w="http://schemas.openxmlformats.org/wordprocessingml/2006/main" xmlns:w10="urn:schemas-microsoft-com:office:word" xmlns:wp14="http://schemas.microsoft.com/office/word/2010/wordprocessingDrawing" xmlns:v="urn:schemas-microsoft-com:vml" xmlns:o="urn:schemas-microsoft-com:office:office" xmlns:mv="urn:schemas-microsoft-com:mac:vml" xmlns:mc="http://schemas.openxmlformats.org/markup-compatibility/2006" xmlns:mo="http://schemas.microsoft.com/office/mac/office/2008/main" xmlns:wpc="http://schemas.microsoft.com/office/word/2010/wordprocessingCanvas" xmlns="" val="0"/>
+                          <a14:useLocalDpi xmlns:a14="http://schemas.microsoft.com/office/drawing/2010/main" val="0"/>
                         </a:ext>
                       </a:extLst>
                     </a:blip>
@@ -2395,7 +2713,7 @@
     </w:p>
     <w:p>
       <w:pPr>
-        <w:pStyle w:val="berschrift3"/>
+        <w:pStyle w:val="Heading3"/>
       </w:pPr>
       <w:r>
         <w:t>Grafische Oberfläche der Ergebnisse (Basisfunktionen)</w:t>
@@ -2405,10 +2723,10 @@
       <w:r>
         <w:rPr>
           <w:noProof/>
-          <w:lang w:eastAsia="de-DE"/>
+          <w:lang w:val="en-US"/>
         </w:rPr>
         <w:drawing>
-          <wp:inline distT="0" distB="0" distL="0" distR="0">
+          <wp:inline distT="0" distB="0" distL="0" distR="0" wp14:anchorId="11847298" wp14:editId="212CF6AE">
             <wp:extent cx="5263515" cy="3493770"/>
             <wp:effectExtent l="0" t="0" r="0" b="0"/>
             <wp:docPr id="6" name="Picture 6" descr="MBA:Users:davidgrotzky:Dropbox:Documents:SEMaster:1 Semester:DBS:Git:Bundestagswahlen:mockup_data:Einwohner Interface.png"/>
@@ -2425,10 +2743,10 @@
                     </pic:cNvPicPr>
                   </pic:nvPicPr>
                   <pic:blipFill>
-                    <a:blip r:embed="rId15">
+                    <a:blip r:embed="rId16">
                       <a:extLst>
                         <a:ext uri="{28A0092B-C50C-407E-A947-70E740481C1C}">
-                          <a14:useLocalDpi xmlns:a14="http://schemas.microsoft.com/office/drawing/2010/main" xmlns:wps="http://schemas.microsoft.com/office/word/2010/wordprocessingShape" xmlns:wpi="http://schemas.microsoft.com/office/word/2010/wordprocessingInk" xmlns:wpg="http://schemas.microsoft.com/office/word/2010/wordprocessingGroup" xmlns:w14="http://schemas.microsoft.com/office/word/2010/wordml" xmlns:w="http://schemas.openxmlformats.org/wordprocessingml/2006/main" xmlns:w10="urn:schemas-microsoft-com:office:word" xmlns:wp14="http://schemas.microsoft.com/office/word/2010/wordprocessingDrawing" xmlns:v="urn:schemas-microsoft-com:vml" xmlns:o="urn:schemas-microsoft-com:office:office" xmlns:mv="urn:schemas-microsoft-com:mac:vml" xmlns:mc="http://schemas.openxmlformats.org/markup-compatibility/2006" xmlns:mo="http://schemas.microsoft.com/office/mac/office/2008/main" xmlns:wpc="http://schemas.microsoft.com/office/word/2010/wordprocessingCanvas" xmlns="" val="0"/>
+                          <a14:useLocalDpi xmlns:a14="http://schemas.microsoft.com/office/drawing/2010/main" val="0"/>
                         </a:ext>
                       </a:extLst>
                     </a:blip>
@@ -2459,7 +2777,7 @@
     </w:p>
     <w:p>
       <w:pPr>
-        <w:pStyle w:val="berschrift3"/>
+        <w:pStyle w:val="Heading3"/>
       </w:pPr>
       <w:r>
         <w:lastRenderedPageBreak/>
@@ -2470,10 +2788,10 @@
       <w:r>
         <w:rPr>
           <w:noProof/>
-          <w:lang w:eastAsia="de-DE"/>
+          <w:lang w:val="en-US"/>
         </w:rPr>
         <w:drawing>
-          <wp:inline distT="0" distB="0" distL="0" distR="0">
+          <wp:inline distT="0" distB="0" distL="0" distR="0" wp14:anchorId="5500334C" wp14:editId="03BCCC65">
             <wp:extent cx="5263515" cy="3493770"/>
             <wp:effectExtent l="0" t="0" r="0" b="0"/>
             <wp:docPr id="7" name="Picture 7" descr="MBA:Users:davidgrotzky:Dropbox:Documents:SEMaster:1 Semester:DBS:Git:Bundestagswahlen:mockup_data:Akkreditierte.png"/>
@@ -2490,10 +2808,10 @@
                     </pic:cNvPicPr>
                   </pic:nvPicPr>
                   <pic:blipFill>
-                    <a:blip r:embed="rId16">
+                    <a:blip r:embed="rId17">
                       <a:extLst>
                         <a:ext uri="{28A0092B-C50C-407E-A947-70E740481C1C}">
-                          <a14:useLocalDpi xmlns:a14="http://schemas.microsoft.com/office/drawing/2010/main" xmlns:wps="http://schemas.microsoft.com/office/word/2010/wordprocessingShape" xmlns:wpi="http://schemas.microsoft.com/office/word/2010/wordprocessingInk" xmlns:wpg="http://schemas.microsoft.com/office/word/2010/wordprocessingGroup" xmlns:w14="http://schemas.microsoft.com/office/word/2010/wordml" xmlns:w="http://schemas.openxmlformats.org/wordprocessingml/2006/main" xmlns:w10="urn:schemas-microsoft-com:office:word" xmlns:wp14="http://schemas.microsoft.com/office/word/2010/wordprocessingDrawing" xmlns:v="urn:schemas-microsoft-com:vml" xmlns:o="urn:schemas-microsoft-com:office:office" xmlns:mv="urn:schemas-microsoft-com:mac:vml" xmlns:mc="http://schemas.openxmlformats.org/markup-compatibility/2006" xmlns:mo="http://schemas.microsoft.com/office/mac/office/2008/main" xmlns:wpc="http://schemas.microsoft.com/office/word/2010/wordprocessingCanvas" xmlns="" val="0"/>
+                          <a14:useLocalDpi xmlns:a14="http://schemas.microsoft.com/office/drawing/2010/main" val="0"/>
                         </a:ext>
                       </a:extLst>
                     </a:blip>
@@ -2524,7 +2842,7 @@
     </w:p>
     <w:p>
       <w:pPr>
-        <w:pStyle w:val="berschrift3"/>
+        <w:pStyle w:val="Heading3"/>
       </w:pPr>
       <w:r>
         <w:t>Grafische Oberfläche des Datenbankinterfaces des Bundeswahlleiters</w:t>
@@ -2534,10 +2852,10 @@
       <w:r>
         <w:rPr>
           <w:noProof/>
-          <w:lang w:eastAsia="de-DE"/>
+          <w:lang w:val="en-US"/>
         </w:rPr>
         <w:drawing>
-          <wp:inline distT="0" distB="0" distL="0" distR="0">
+          <wp:inline distT="0" distB="0" distL="0" distR="0" wp14:anchorId="7CF9F3BD" wp14:editId="1C088A94">
             <wp:extent cx="7080738" cy="4699990"/>
             <wp:effectExtent l="0" t="0" r="0" b="0"/>
             <wp:docPr id="8" name="Picture 8" descr="MBA:Users:davidgrotzky:Dropbox:Documents:SEMaster:1 Semester:DBS:Git:Bundestagswahlen:mockup_data:Bundeswahlleiter.png"/>
@@ -2554,10 +2872,10 @@
                     </pic:cNvPicPr>
                   </pic:nvPicPr>
                   <pic:blipFill>
-                    <a:blip r:embed="rId17">
+                    <a:blip r:embed="rId18">
                       <a:extLst>
                         <a:ext uri="{28A0092B-C50C-407E-A947-70E740481C1C}">
-                          <a14:useLocalDpi xmlns:a14="http://schemas.microsoft.com/office/drawing/2010/main" xmlns:wps="http://schemas.microsoft.com/office/word/2010/wordprocessingShape" xmlns:wpi="http://schemas.microsoft.com/office/word/2010/wordprocessingInk" xmlns:wpg="http://schemas.microsoft.com/office/word/2010/wordprocessingGroup" xmlns:w14="http://schemas.microsoft.com/office/word/2010/wordml" xmlns:w="http://schemas.openxmlformats.org/wordprocessingml/2006/main" xmlns:w10="urn:schemas-microsoft-com:office:word" xmlns:wp14="http://schemas.microsoft.com/office/word/2010/wordprocessingDrawing" xmlns:v="urn:schemas-microsoft-com:vml" xmlns:o="urn:schemas-microsoft-com:office:office" xmlns:mv="urn:schemas-microsoft-com:mac:vml" xmlns:mc="http://schemas.openxmlformats.org/markup-compatibility/2006" xmlns:mo="http://schemas.microsoft.com/office/mac/office/2008/main" xmlns:wpc="http://schemas.microsoft.com/office/word/2010/wordprocessingCanvas" xmlns="" val="0"/>
+                          <a14:useLocalDpi xmlns:a14="http://schemas.microsoft.com/office/drawing/2010/main" val="0"/>
                         </a:ext>
                       </a:extLst>
                     </a:blip>
@@ -2588,7 +2906,7 @@
     </w:p>
     <w:p>
       <w:pPr>
-        <w:pStyle w:val="berschrift1"/>
+        <w:pStyle w:val="Heading1"/>
       </w:pPr>
       <w:r>
         <w:lastRenderedPageBreak/>
@@ -2602,8 +2920,13 @@
     </w:p>
     <w:p/>
     <w:p>
-      <w:r>
-        <w:t>Recovery: Englische Bezeichnung für die Wiederherstellung eines Backups. Daten werden von einer Sicherungskopie auf den originalen Datenträger zurückkopiert.</w:t>
+      <w:proofErr w:type="spellStart"/>
+      <w:r>
+        <w:t>Recovery</w:t>
+      </w:r>
+      <w:proofErr w:type="spellEnd"/>
+      <w:r>
+        <w:t>: Englische Bezeichnung für die Wiederherstellung eines Backups. Daten werden von einer Sicherungskopie auf den originalen Datenträger zurückkopiert.</w:t>
       </w:r>
     </w:p>
     <w:p/>
@@ -2614,24 +2937,68 @@
     </w:p>
     <w:p/>
     <w:p>
-      <w:r>
-        <w:t>Authorisierungsverfahren: Verfahren bei dem einer authentifizierten Person die korrekten Zugriffsrechte auf ein System freigeschaltet werden.</w:t>
+      <w:proofErr w:type="spellStart"/>
+      <w:r>
+        <w:t>Authorisierungsverfahren</w:t>
+      </w:r>
+      <w:proofErr w:type="spellEnd"/>
+      <w:r>
+        <w:t>: Verfahren bei dem einer authentifizierten Person die korrekten Zugriffsrechte auf ein System freigeschaltet werden.</w:t>
       </w:r>
     </w:p>
     <w:p/>
     <w:p>
       <w:r>
-        <w:t xml:space="preserve">Single Point of Failure: </w:t>
-      </w:r>
-      <w:r>
-        <w:t>Auswirkungsspektrum eines Systemversagens. Beim Single Point of Failure hat das Versagen einer Komponente verheerende Auswirkungen auf die Stabilität des Gesamtsystems.</w:t>
-      </w:r>
+        <w:t xml:space="preserve">Single Point </w:t>
+      </w:r>
+      <w:proofErr w:type="spellStart"/>
+      <w:r>
+        <w:t>of</w:t>
+      </w:r>
+      <w:proofErr w:type="spellEnd"/>
+      <w:r>
+        <w:t xml:space="preserve"> </w:t>
+      </w:r>
+      <w:proofErr w:type="spellStart"/>
+      <w:r>
+        <w:t>Failure</w:t>
+      </w:r>
+      <w:proofErr w:type="spellEnd"/>
+      <w:r>
+        <w:t xml:space="preserve">: </w:t>
+      </w:r>
+      <w:r>
+        <w:t xml:space="preserve">Auswirkungsspektrum eines Systemversagens. </w:t>
+      </w:r>
+      <w:proofErr w:type="gramStart"/>
+      <w:r>
+        <w:t xml:space="preserve">Beim Single Point </w:t>
+      </w:r>
+      <w:proofErr w:type="spellStart"/>
+      <w:r>
+        <w:t>of</w:t>
+      </w:r>
+      <w:proofErr w:type="spellEnd"/>
+      <w:r>
+        <w:t xml:space="preserve"> </w:t>
+      </w:r>
+      <w:proofErr w:type="spellStart"/>
+      <w:r>
+        <w:t>Failure</w:t>
+      </w:r>
+      <w:proofErr w:type="spellEnd"/>
+      <w:r>
+        <w:t xml:space="preserve"> hat das Versagen einer Komponente verheerende Auswirkungen auf die Stabilität des Gesamtsystems.</w:t>
+      </w:r>
+      <w:proofErr w:type="gramEnd"/>
     </w:p>
     <w:p/>
     <w:p>
+      <w:proofErr w:type="spellStart"/>
       <w:r>
         <w:t>UseCase</w:t>
       </w:r>
+      <w:proofErr w:type="spellEnd"/>
       <w:r>
         <w:t xml:space="preserve">: Englische Bezeichnung für Anwendungsfall. Ein Anwendungsfall ist die Menge atomarer Einheiten </w:t>
       </w:r>
@@ -2665,8 +3032,13 @@
     </w:p>
     <w:p/>
     <w:p>
-      <w:r>
-        <w:t>Bulk Import:</w:t>
+      <w:proofErr w:type="spellStart"/>
+      <w:r>
+        <w:t>Bulk</w:t>
+      </w:r>
+      <w:proofErr w:type="spellEnd"/>
+      <w:r>
+        <w:t xml:space="preserve"> Import:</w:t>
       </w:r>
       <w:r>
         <w:t xml:space="preserve"> Importfunktionalität von großen Datenmengen durch einen homogenen Applikationsablauf.</w:t>
@@ -2682,7 +3054,23 @@
         <w:t xml:space="preserve">CSV-Datei: </w:t>
       </w:r>
       <w:r>
-        <w:t>Datei mit semistrukturierten Dateninhalt: Eine Zeile steht jeweils für einen Datensatz und die entsprechenden Attribute werden durch Kommata fest voneinander getrennt (CSV = Comma Separated Value).</w:t>
+        <w:t xml:space="preserve">Datei mit semistrukturierten Dateninhalt: Eine Zeile steht jeweils für einen Datensatz und die entsprechenden Attribute werden durch Kommata fest voneinander getrennt (CSV = </w:t>
+      </w:r>
+      <w:proofErr w:type="spellStart"/>
+      <w:r>
+        <w:t>Comma</w:t>
+      </w:r>
+      <w:proofErr w:type="spellEnd"/>
+      <w:r>
+        <w:t xml:space="preserve"> </w:t>
+      </w:r>
+      <w:proofErr w:type="spellStart"/>
+      <w:r>
+        <w:t>Separated</w:t>
+      </w:r>
+      <w:proofErr w:type="spellEnd"/>
+      <w:r>
+        <w:t xml:space="preserve"> Value).</w:t>
       </w:r>
     </w:p>
     <w:p>
@@ -2698,7 +3086,15 @@
         <w:t>:</w:t>
       </w:r>
       <w:r>
-        <w:t xml:space="preserve"> Softwarekomponente mit direktem Zugriff auf die Datenbank (DAO = Data Access Object).</w:t>
+        <w:t xml:space="preserve"> Softwarekomponente mit direktem Zugriff auf die Datenbank (DAO = Data Access </w:t>
+      </w:r>
+      <w:proofErr w:type="spellStart"/>
+      <w:r>
+        <w:t>Object</w:t>
+      </w:r>
+      <w:proofErr w:type="spellEnd"/>
+      <w:r>
+        <w:t>).</w:t>
       </w:r>
     </w:p>
     <w:p/>
@@ -2707,7 +3103,15 @@
         <w:t>Framework:</w:t>
       </w:r>
       <w:r>
-        <w:t xml:space="preserve"> Fertiges Softwarekonstrukt, welches dem Anwendungsentwickler diverse Komponenten und Anwendungslogiken zur Verfügung stellt.</w:t>
+        <w:t xml:space="preserve"> Fertiges Softwarekonstrukt, welches dem Anwendungsentwickler diverse Komponenten und </w:t>
+      </w:r>
+      <w:proofErr w:type="spellStart"/>
+      <w:r>
+        <w:t>Anwendungslogiken</w:t>
+      </w:r>
+      <w:proofErr w:type="spellEnd"/>
+      <w:r>
+        <w:t xml:space="preserve"> zur Verfügung stellt.</w:t>
       </w:r>
     </w:p>
     <w:p/>
@@ -2716,14 +3120,32 @@
         <w:t>Frontend:</w:t>
       </w:r>
       <w:r>
-        <w:t xml:space="preserve"> Im Gegensatz zum Backend ist das Frontend jener Teil der Applikation, der dem Benutzer zum Anzeigen von Daten und Kontrollstrukturen dient.</w:t>
+        <w:t xml:space="preserve"> Im Gegensatz zum Backend ist das Frontend jener Teil der Applikation, </w:t>
+      </w:r>
+      <w:proofErr w:type="gramStart"/>
+      <w:r>
+        <w:t>der dem</w:t>
+      </w:r>
+      <w:proofErr w:type="gramEnd"/>
+      <w:r>
+        <w:t xml:space="preserve"> Benutzer zum Anzeigen von Daten und Kontrollstrukturen dient.</w:t>
       </w:r>
     </w:p>
     <w:p/>
     <w:p>
-      <w:r>
-        <w:t>Managed Beans</w:t>
-      </w:r>
+      <w:proofErr w:type="spellStart"/>
+      <w:r>
+        <w:t>Managed</w:t>
+      </w:r>
+      <w:proofErr w:type="spellEnd"/>
+      <w:r>
+        <w:t xml:space="preserve"> </w:t>
+      </w:r>
+      <w:proofErr w:type="spellStart"/>
+      <w:r>
+        <w:t>Beans</w:t>
+      </w:r>
+      <w:proofErr w:type="spellEnd"/>
       <w:r>
         <w:t>:</w:t>
       </w:r>
@@ -2745,8 +3167,6 @@
       <w:r>
         <w:t xml:space="preserve"> Vorgang zum Einlesen und Aufbereiten von textuellen Daten anhand genau definierter Verarbeitungsmuster.</w:t>
       </w:r>
-      <w:bookmarkStart w:id="3" w:name="_GoBack"/>
-      <w:bookmarkEnd w:id="3"/>
     </w:p>
     <w:p/>
     <w:sectPr>
@@ -2760,7 +3180,7 @@
 </file>
 
 <file path=word/numbering.xml><?xml version="1.0" encoding="utf-8"?>
-<w:numbering xmlns:ve="http://schemas.openxmlformats.org/markup-compatibility/2006" xmlns:o="urn:schemas-microsoft-com:office:office" xmlns:r="http://schemas.openxmlformats.org/officeDocument/2006/relationships" xmlns:m="http://schemas.openxmlformats.org/officeDocument/2006/math" xmlns:v="urn:schemas-microsoft-com:vml" xmlns:wp="http://schemas.openxmlformats.org/drawingml/2006/wordprocessingDrawing" xmlns:w10="urn:schemas-microsoft-com:office:word" xmlns:w="http://schemas.openxmlformats.org/wordprocessingml/2006/main" xmlns:wne="http://schemas.microsoft.com/office/word/2006/wordml">
+<w:numbering xmlns:wpc="http://schemas.microsoft.com/office/word/2010/wordprocessingCanvas" xmlns:mo="http://schemas.microsoft.com/office/mac/office/2008/main" xmlns:mc="http://schemas.openxmlformats.org/markup-compatibility/2006" xmlns:mv="urn:schemas-microsoft-com:mac:vml" xmlns:o="urn:schemas-microsoft-com:office:office" xmlns:r="http://schemas.openxmlformats.org/officeDocument/2006/relationships" xmlns:m="http://schemas.openxmlformats.org/officeDocument/2006/math" xmlns:v="urn:schemas-microsoft-com:vml" xmlns:wp14="http://schemas.microsoft.com/office/word/2010/wordprocessingDrawing" xmlns:wp="http://schemas.openxmlformats.org/drawingml/2006/wordprocessingDrawing" xmlns:w10="urn:schemas-microsoft-com:office:word" xmlns:w="http://schemas.openxmlformats.org/wordprocessingml/2006/main" xmlns:w14="http://schemas.microsoft.com/office/word/2010/wordml" xmlns:wpg="http://schemas.microsoft.com/office/word/2010/wordprocessingGroup" xmlns:wpi="http://schemas.microsoft.com/office/word/2010/wordprocessingInk" xmlns:wne="http://schemas.microsoft.com/office/word/2006/wordml" xmlns:wps="http://schemas.microsoft.com/office/word/2010/wordprocessingShape" mc:Ignorable="w14 wp14">
   <w:abstractNum w:abstractNumId="0">
     <w:nsid w:val="017A598B"/>
     <w:multiLevelType w:val="hybridMultilevel"/>
@@ -4242,7 +4662,7 @@
     <w:lvl w:ilvl="0">
       <w:start w:val="1"/>
       <w:numFmt w:val="decimal"/>
-      <w:pStyle w:val="berschrift1"/>
+      <w:pStyle w:val="Heading1"/>
       <w:suff w:val="space"/>
       <w:lvlText w:val="%1."/>
       <w:lvlJc w:val="left"/>
@@ -4256,7 +4676,7 @@
     <w:lvl w:ilvl="1">
       <w:start w:val="1"/>
       <w:numFmt w:val="decimal"/>
-      <w:pStyle w:val="berschrift2"/>
+      <w:pStyle w:val="Heading2"/>
       <w:suff w:val="space"/>
       <w:lvlText w:val="%1.%2."/>
       <w:lvlJc w:val="left"/>
@@ -4270,7 +4690,7 @@
     <w:lvl w:ilvl="2">
       <w:start w:val="1"/>
       <w:numFmt w:val="decimal"/>
-      <w:pStyle w:val="berschrift3"/>
+      <w:pStyle w:val="Heading3"/>
       <w:suff w:val="space"/>
       <w:lvlText w:val="%1.%2.%3."/>
       <w:lvlJc w:val="left"/>
@@ -4753,7 +5173,7 @@
 </file>
 
 <file path=word/styles.xml><?xml version="1.0" encoding="utf-8"?>
-<w:styles xmlns:r="http://schemas.openxmlformats.org/officeDocument/2006/relationships" xmlns:w="http://schemas.openxmlformats.org/wordprocessingml/2006/main">
+<w:styles xmlns:mc="http://schemas.openxmlformats.org/markup-compatibility/2006" xmlns:r="http://schemas.openxmlformats.org/officeDocument/2006/relationships" xmlns:w="http://schemas.openxmlformats.org/wordprocessingml/2006/main" xmlns:w14="http://schemas.microsoft.com/office/word/2010/wordml" mc:Ignorable="w14">
   <w:docDefaults>
     <w:rPrDefault>
       <w:rPr>
@@ -4765,7 +5185,7 @@
     </w:rPrDefault>
     <w:pPrDefault/>
   </w:docDefaults>
-  <w:latentStyles w:defLockedState="0" w:defUIPriority="99" w:defSemiHidden="1" w:defUnhideWhenUsed="1" w:defQFormat="0" w:count="267">
+  <w:latentStyles w:defLockedState="0" w:defUIPriority="99" w:defSemiHidden="1" w:defUnhideWhenUsed="1" w:defQFormat="0" w:count="276">
     <w:lsdException w:name="Normal" w:semiHidden="0" w:uiPriority="0" w:unhideWhenUsed="0" w:qFormat="1"/>
     <w:lsdException w:name="heading 1" w:semiHidden="0" w:uiPriority="9" w:unhideWhenUsed="0" w:qFormat="1"/>
     <w:lsdException w:name="heading 2" w:uiPriority="9" w:qFormat="1"/>
@@ -4904,7 +5324,7 @@
     <w:lsdException w:name="Bibliography" w:uiPriority="37"/>
     <w:lsdException w:name="TOC Heading" w:uiPriority="39" w:qFormat="1"/>
   </w:latentStyles>
-  <w:style w:type="paragraph" w:default="1" w:styleId="Standard">
+  <w:style w:type="paragraph" w:default="1" w:styleId="Normal">
     <w:name w:val="Normal"/>
     <w:qFormat/>
     <w:rsid w:val="007247D8"/>
@@ -4912,11 +5332,11 @@
       <w:lang w:val="de-DE"/>
     </w:rPr>
   </w:style>
-  <w:style w:type="paragraph" w:styleId="berschrift1">
+  <w:style w:type="paragraph" w:styleId="Heading1">
     <w:name w:val="heading 1"/>
-    <w:basedOn w:val="Standard"/>
-    <w:next w:val="Standard"/>
-    <w:link w:val="berschrift1Zchn"/>
+    <w:basedOn w:val="Normal"/>
+    <w:next w:val="Normal"/>
+    <w:link w:val="Heading1Char"/>
     <w:uiPriority w:val="9"/>
     <w:qFormat/>
     <w:rsid w:val="00D5143C"/>
@@ -4938,11 +5358,11 @@
       <w:szCs w:val="32"/>
     </w:rPr>
   </w:style>
-  <w:style w:type="paragraph" w:styleId="berschrift2">
+  <w:style w:type="paragraph" w:styleId="Heading2">
     <w:name w:val="heading 2"/>
-    <w:basedOn w:val="Standard"/>
-    <w:next w:val="Standard"/>
-    <w:link w:val="berschrift2Zchn"/>
+    <w:basedOn w:val="Normal"/>
+    <w:next w:val="Normal"/>
+    <w:link w:val="Heading2Char"/>
     <w:uiPriority w:val="9"/>
     <w:unhideWhenUsed/>
     <w:qFormat/>
@@ -4966,11 +5386,11 @@
       <w:szCs w:val="26"/>
     </w:rPr>
   </w:style>
-  <w:style w:type="paragraph" w:styleId="berschrift3">
+  <w:style w:type="paragraph" w:styleId="Heading3">
     <w:name w:val="heading 3"/>
-    <w:basedOn w:val="Standard"/>
-    <w:next w:val="Standard"/>
-    <w:link w:val="berschrift3Zchn"/>
+    <w:basedOn w:val="Normal"/>
+    <w:next w:val="Normal"/>
+    <w:link w:val="Heading3Char"/>
     <w:uiPriority w:val="9"/>
     <w:unhideWhenUsed/>
     <w:qFormat/>
@@ -4992,11 +5412,11 @@
       <w:color w:val="4F81BD" w:themeColor="accent1"/>
     </w:rPr>
   </w:style>
-  <w:style w:type="paragraph" w:styleId="berschrift4">
+  <w:style w:type="paragraph" w:styleId="Heading4">
     <w:name w:val="heading 4"/>
-    <w:basedOn w:val="Standard"/>
-    <w:next w:val="Standard"/>
-    <w:link w:val="berschrift4Zchn"/>
+    <w:basedOn w:val="Normal"/>
+    <w:next w:val="Normal"/>
+    <w:link w:val="Heading4Char"/>
     <w:uiPriority w:val="9"/>
     <w:unhideWhenUsed/>
     <w:qFormat/>
@@ -5016,18 +5436,17 @@
       <w:color w:val="4F81BD" w:themeColor="accent1"/>
     </w:rPr>
   </w:style>
-  <w:style w:type="character" w:default="1" w:styleId="Absatz-Standardschriftart">
+  <w:style w:type="character" w:default="1" w:styleId="DefaultParagraphFont">
     <w:name w:val="Default Paragraph Font"/>
     <w:uiPriority w:val="1"/>
     <w:semiHidden/>
     <w:unhideWhenUsed/>
   </w:style>
-  <w:style w:type="table" w:default="1" w:styleId="NormaleTabelle">
+  <w:style w:type="table" w:default="1" w:styleId="TableNormal">
     <w:name w:val="Normal Table"/>
     <w:uiPriority w:val="99"/>
     <w:semiHidden/>
     <w:unhideWhenUsed/>
-    <w:qFormat/>
     <w:tblPr>
       <w:tblInd w:w="0" w:type="dxa"/>
       <w:tblCellMar>
@@ -5038,16 +5457,16 @@
       </w:tblCellMar>
     </w:tblPr>
   </w:style>
-  <w:style w:type="numbering" w:default="1" w:styleId="KeineListe">
+  <w:style w:type="numbering" w:default="1" w:styleId="NoList">
     <w:name w:val="No List"/>
     <w:uiPriority w:val="99"/>
     <w:semiHidden/>
     <w:unhideWhenUsed/>
   </w:style>
-  <w:style w:type="character" w:customStyle="1" w:styleId="berschrift2Zchn">
-    <w:name w:val="Überschrift 2 Zchn"/>
-    <w:basedOn w:val="Absatz-Standardschriftart"/>
-    <w:link w:val="berschrift2"/>
+  <w:style w:type="character" w:customStyle="1" w:styleId="Heading2Char">
+    <w:name w:val="Heading 2 Char"/>
+    <w:basedOn w:val="DefaultParagraphFont"/>
+    <w:link w:val="Heading2"/>
     <w:uiPriority w:val="9"/>
     <w:rsid w:val="00D5143C"/>
     <w:rPr>
@@ -5060,10 +5479,10 @@
       <w:lang w:val="de-DE"/>
     </w:rPr>
   </w:style>
-  <w:style w:type="character" w:customStyle="1" w:styleId="berschrift3Zchn">
-    <w:name w:val="Überschrift 3 Zchn"/>
-    <w:basedOn w:val="Absatz-Standardschriftart"/>
-    <w:link w:val="berschrift3"/>
+  <w:style w:type="character" w:customStyle="1" w:styleId="Heading3Char">
+    <w:name w:val="Heading 3 Char"/>
+    <w:basedOn w:val="DefaultParagraphFont"/>
+    <w:link w:val="Heading3"/>
     <w:uiPriority w:val="9"/>
     <w:rsid w:val="00D5143C"/>
     <w:rPr>
@@ -5074,10 +5493,10 @@
       <w:lang w:val="de-DE"/>
     </w:rPr>
   </w:style>
-  <w:style w:type="character" w:customStyle="1" w:styleId="berschrift4Zchn">
-    <w:name w:val="Überschrift 4 Zchn"/>
-    <w:basedOn w:val="Absatz-Standardschriftart"/>
-    <w:link w:val="berschrift4"/>
+  <w:style w:type="character" w:customStyle="1" w:styleId="Heading4Char">
+    <w:name w:val="Heading 4 Char"/>
+    <w:basedOn w:val="DefaultParagraphFont"/>
+    <w:link w:val="Heading4"/>
     <w:uiPriority w:val="9"/>
     <w:rsid w:val="005706C7"/>
     <w:rPr>
@@ -5090,9 +5509,9 @@
       <w:lang w:val="de-DE"/>
     </w:rPr>
   </w:style>
-  <w:style w:type="paragraph" w:styleId="Listenabsatz">
+  <w:style w:type="paragraph" w:styleId="ListParagraph">
     <w:name w:val="List Paragraph"/>
-    <w:basedOn w:val="Standard"/>
+    <w:basedOn w:val="Normal"/>
     <w:uiPriority w:val="34"/>
     <w:qFormat/>
     <w:rsid w:val="006348B7"/>
@@ -5101,10 +5520,10 @@
       <w:contextualSpacing/>
     </w:pPr>
   </w:style>
-  <w:style w:type="character" w:customStyle="1" w:styleId="berschrift1Zchn">
-    <w:name w:val="Überschrift 1 Zchn"/>
-    <w:basedOn w:val="Absatz-Standardschriftart"/>
-    <w:link w:val="berschrift1"/>
+  <w:style w:type="character" w:customStyle="1" w:styleId="Heading1Char">
+    <w:name w:val="Heading 1 Char"/>
+    <w:basedOn w:val="DefaultParagraphFont"/>
+    <w:link w:val="Heading1"/>
     <w:uiPriority w:val="9"/>
     <w:rsid w:val="00D5143C"/>
     <w:rPr>
@@ -5117,10 +5536,10 @@
       <w:lang w:val="de-DE"/>
     </w:rPr>
   </w:style>
-  <w:style w:type="paragraph" w:styleId="Sprechblasentext">
+  <w:style w:type="paragraph" w:styleId="BalloonText">
     <w:name w:val="Balloon Text"/>
-    <w:basedOn w:val="Standard"/>
-    <w:link w:val="SprechblasentextZchn"/>
+    <w:basedOn w:val="Normal"/>
+    <w:link w:val="BalloonTextChar"/>
     <w:uiPriority w:val="99"/>
     <w:semiHidden/>
     <w:unhideWhenUsed/>
@@ -5131,10 +5550,10 @@
       <w:szCs w:val="18"/>
     </w:rPr>
   </w:style>
-  <w:style w:type="character" w:customStyle="1" w:styleId="SprechblasentextZchn">
-    <w:name w:val="Sprechblasentext Zchn"/>
-    <w:basedOn w:val="Absatz-Standardschriftart"/>
-    <w:link w:val="Sprechblasentext"/>
+  <w:style w:type="character" w:customStyle="1" w:styleId="BalloonTextChar">
+    <w:name w:val="Balloon Text Char"/>
+    <w:basedOn w:val="DefaultParagraphFont"/>
+    <w:link w:val="BalloonText"/>
     <w:uiPriority w:val="99"/>
     <w:semiHidden/>
     <w:rsid w:val="002F1243"/>
@@ -5145,10 +5564,10 @@
       <w:lang w:val="de-DE"/>
     </w:rPr>
   </w:style>
-  <w:style w:type="paragraph" w:styleId="Beschriftung">
+  <w:style w:type="paragraph" w:styleId="Caption">
     <w:name w:val="caption"/>
-    <w:basedOn w:val="Standard"/>
-    <w:next w:val="Standard"/>
+    <w:basedOn w:val="Normal"/>
+    <w:next w:val="Normal"/>
     <w:uiPriority w:val="35"/>
     <w:unhideWhenUsed/>
     <w:qFormat/>
@@ -5166,7 +5585,7 @@
   </w:style>
   <w:style w:type="character" w:styleId="Hyperlink">
     <w:name w:val="Hyperlink"/>
-    <w:basedOn w:val="Absatz-Standardschriftart"/>
+    <w:basedOn w:val="DefaultParagraphFont"/>
     <w:uiPriority w:val="99"/>
     <w:unhideWhenUsed/>
     <w:rsid w:val="009A4526"/>

</xml_diff>